<commit_message>
More screenshots, updated files for part 3, and updated write-up of Lab 8
</commit_message>
<xml_diff>
--- a/Labs/lab8/Validation and Testing Lab (inverted)(1) - draft.docx
+++ b/Labs/lab8/Validation and Testing Lab (inverted)(1) - draft.docx
@@ -1,6 +1,6 @@
 
 <file path=word/document.xml><?xml version="1.0" encoding="utf-8"?>
-<w:document xmlns:wpc="http://schemas.microsoft.com/office/word/2010/wordprocessingCanvas" xmlns:mc="http://schemas.openxmlformats.org/markup-compatibility/2006" xmlns:o="urn:schemas-microsoft-com:office:office" xmlns:r="http://schemas.openxmlformats.org/officeDocument/2006/relationships" xmlns:m="http://schemas.openxmlformats.org/officeDocument/2006/math" xmlns:v="urn:schemas-microsoft-com:vml" xmlns:wp14="http://schemas.microsoft.com/office/word/2010/wordprocessingDrawing" xmlns:wp="http://schemas.openxmlformats.org/drawingml/2006/wordprocessingDrawing" xmlns:w10="urn:schemas-microsoft-com:office:word" xmlns:w="http://schemas.openxmlformats.org/wordprocessingml/2006/main" xmlns:w14="http://schemas.microsoft.com/office/word/2010/wordml" xmlns:w15="http://schemas.microsoft.com/office/word/2012/wordml" xmlns:wpg="http://schemas.microsoft.com/office/word/2010/wordprocessingGroup" xmlns:wpi="http://schemas.microsoft.com/office/word/2010/wordprocessingInk" xmlns:wne="http://schemas.microsoft.com/office/word/2006/wordml" xmlns:wps="http://schemas.microsoft.com/office/word/2010/wordprocessingShape" mc:Ignorable="w14 w15 wp14">
+<w:document xmlns:wpc="http://schemas.microsoft.com/office/word/2010/wordprocessingCanvas" xmlns:mc="http://schemas.openxmlformats.org/markup-compatibility/2006" xmlns:o="urn:schemas-microsoft-com:office:office" xmlns:r="http://schemas.openxmlformats.org/officeDocument/2006/relationships" xmlns:m="http://schemas.openxmlformats.org/officeDocument/2006/math" xmlns:v="urn:schemas-microsoft-com:vml" xmlns:wp14="http://schemas.microsoft.com/office/word/2010/wordprocessingDrawing" xmlns:wp="http://schemas.openxmlformats.org/drawingml/2006/wordprocessingDrawing" xmlns:w10="urn:schemas-microsoft-com:office:word" xmlns:w="http://schemas.openxmlformats.org/wordprocessingml/2006/main" xmlns:w14="http://schemas.microsoft.com/office/word/2010/wordml" xmlns:wpg="http://schemas.microsoft.com/office/word/2010/wordprocessingGroup" xmlns:wpi="http://schemas.microsoft.com/office/word/2010/wordprocessingInk" xmlns:wne="http://schemas.microsoft.com/office/word/2006/wordml" xmlns:wps="http://schemas.microsoft.com/office/word/2010/wordprocessingShape" mc:Ignorable="w14 wp14">
   <w:body>
     <w:p>
       <w:pPr>
@@ -68,7 +68,7 @@
       <w:r>
         <w:t xml:space="preserve">project from </w:t>
       </w:r>
-      <w:hyperlink r:id="rId7" w:history="1">
+      <w:hyperlink r:id="rId8" w:history="1">
         <w:r>
           <w:rPr>
             <w:rStyle w:val="Hyperlink"/>
@@ -160,6 +160,65 @@
         <w:ind w:left="1575"/>
         <w:contextualSpacing/>
       </w:pPr>
+      <w:r>
+        <w:rPr>
+          <w:noProof/>
+        </w:rPr>
+        <w:drawing>
+          <wp:inline distT="0" distB="0" distL="0" distR="0" wp14:anchorId="0B8DF084" wp14:editId="5CDF7A0E">
+            <wp:extent cx="4846320" cy="2242576"/>
+            <wp:effectExtent l="0" t="0" r="0" b="5715"/>
+            <wp:docPr id="7" name="Picture 7"/>
+            <wp:cNvGraphicFramePr>
+              <a:graphicFrameLocks xmlns:a="http://schemas.openxmlformats.org/drawingml/2006/main" noChangeAspect="1"/>
+            </wp:cNvGraphicFramePr>
+            <a:graphic xmlns:a="http://schemas.openxmlformats.org/drawingml/2006/main">
+              <a:graphicData uri="http://schemas.openxmlformats.org/drawingml/2006/picture">
+                <pic:pic xmlns:pic="http://schemas.openxmlformats.org/drawingml/2006/picture">
+                  <pic:nvPicPr>
+                    <pic:cNvPr id="0" name="1.PNG"/>
+                    <pic:cNvPicPr/>
+                  </pic:nvPicPr>
+                  <pic:blipFill rotWithShape="1">
+                    <a:blip r:embed="rId9">
+                      <a:extLst>
+                        <a:ext uri="{28A0092B-C50C-407E-A947-70E740481C1C}">
+                          <a14:useLocalDpi xmlns:a14="http://schemas.microsoft.com/office/drawing/2010/main" val="0"/>
+                        </a:ext>
+                      </a:extLst>
+                    </a:blip>
+                    <a:srcRect l="6415" t="16927" r="1049" b="23608"/>
+                    <a:stretch/>
+                  </pic:blipFill>
+                  <pic:spPr bwMode="auto">
+                    <a:xfrm>
+                      <a:off x="0" y="0"/>
+                      <a:ext cx="4846320" cy="2242576"/>
+                    </a:xfrm>
+                    <a:prstGeom prst="rect">
+                      <a:avLst/>
+                    </a:prstGeom>
+                    <a:ln>
+                      <a:noFill/>
+                    </a:ln>
+                    <a:extLst>
+                      <a:ext uri="{53640926-AAD7-44D8-BBD7-CCE9431645EC}">
+                        <a14:shadowObscured xmlns:a14="http://schemas.microsoft.com/office/drawing/2010/main"/>
+                      </a:ext>
+                    </a:extLst>
+                  </pic:spPr>
+                </pic:pic>
+              </a:graphicData>
+            </a:graphic>
+          </wp:inline>
+        </w:drawing>
+      </w:r>
+    </w:p>
+    <w:p>
+      <w:pPr>
+        <w:ind w:left="1575"/>
+        <w:contextualSpacing/>
+      </w:pPr>
     </w:p>
     <w:p>
       <w:pPr>
@@ -228,8 +287,196 @@
       <w:r>
         <w:t xml:space="preserve">Run the depot application, enter a new product in the database (go to /products in the URL to get to the products listing). </w:t>
       </w:r>
-      <w:bookmarkStart w:id="0" w:name="_GoBack"/>
-      <w:bookmarkEnd w:id="0"/>
+    </w:p>
+    <w:p>
+      <w:pPr>
+        <w:pStyle w:val="ListParagraph"/>
+        <w:ind w:left="1800"/>
+      </w:pPr>
+      <w:r>
+        <w:rPr>
+          <w:noProof/>
+        </w:rPr>
+        <w:lastRenderedPageBreak/>
+        <w:drawing>
+          <wp:inline distT="0" distB="0" distL="0" distR="0" wp14:anchorId="216259C9" wp14:editId="3CF82893">
+            <wp:extent cx="4754880" cy="2258826"/>
+            <wp:effectExtent l="0" t="0" r="7620" b="8255"/>
+            <wp:docPr id="6" name="Picture 6"/>
+            <wp:cNvGraphicFramePr>
+              <a:graphicFrameLocks xmlns:a="http://schemas.openxmlformats.org/drawingml/2006/main" noChangeAspect="1"/>
+            </wp:cNvGraphicFramePr>
+            <a:graphic xmlns:a="http://schemas.openxmlformats.org/drawingml/2006/main">
+              <a:graphicData uri="http://schemas.openxmlformats.org/drawingml/2006/picture">
+                <pic:pic xmlns:pic="http://schemas.openxmlformats.org/drawingml/2006/picture">
+                  <pic:nvPicPr>
+                    <pic:cNvPr id="0" name="1a.PNG"/>
+                    <pic:cNvPicPr/>
+                  </pic:nvPicPr>
+                  <pic:blipFill rotWithShape="1">
+                    <a:blip r:embed="rId10">
+                      <a:extLst>
+                        <a:ext uri="{28A0092B-C50C-407E-A947-70E740481C1C}">
+                          <a14:useLocalDpi xmlns:a14="http://schemas.microsoft.com/office/drawing/2010/main" val="0"/>
+                        </a:ext>
+                      </a:extLst>
+                    </a:blip>
+                    <a:srcRect l="6255" t="16704" r="19813" b="34521"/>
+                    <a:stretch/>
+                  </pic:blipFill>
+                  <pic:spPr bwMode="auto">
+                    <a:xfrm>
+                      <a:off x="0" y="0"/>
+                      <a:ext cx="4754880" cy="2258826"/>
+                    </a:xfrm>
+                    <a:prstGeom prst="rect">
+                      <a:avLst/>
+                    </a:prstGeom>
+                    <a:ln>
+                      <a:noFill/>
+                    </a:ln>
+                    <a:extLst>
+                      <a:ext uri="{53640926-AAD7-44D8-BBD7-CCE9431645EC}">
+                        <a14:shadowObscured xmlns:a14="http://schemas.microsoft.com/office/drawing/2010/main"/>
+                      </a:ext>
+                    </a:extLst>
+                  </pic:spPr>
+                </pic:pic>
+              </a:graphicData>
+            </a:graphic>
+          </wp:inline>
+        </w:drawing>
+      </w:r>
+    </w:p>
+    <w:p>
+      <w:pPr>
+        <w:pStyle w:val="ListParagraph"/>
+        <w:ind w:left="1800"/>
+      </w:pPr>
+      <w:r>
+        <w:rPr>
+          <w:noProof/>
+        </w:rPr>
+        <w:drawing>
+          <wp:inline distT="0" distB="0" distL="0" distR="0" wp14:anchorId="3CF21748" wp14:editId="28BF4C1E">
+            <wp:extent cx="4752975" cy="2667000"/>
+            <wp:effectExtent l="0" t="0" r="9525" b="0"/>
+            <wp:docPr id="3" name="Picture 3"/>
+            <wp:cNvGraphicFramePr>
+              <a:graphicFrameLocks xmlns:a="http://schemas.openxmlformats.org/drawingml/2006/main" noChangeAspect="1"/>
+            </wp:cNvGraphicFramePr>
+            <a:graphic xmlns:a="http://schemas.openxmlformats.org/drawingml/2006/main">
+              <a:graphicData uri="http://schemas.openxmlformats.org/drawingml/2006/picture">
+                <pic:pic xmlns:pic="http://schemas.openxmlformats.org/drawingml/2006/picture">
+                  <pic:nvPicPr>
+                    <pic:cNvPr id="0" name="1ai.PNG"/>
+                    <pic:cNvPicPr/>
+                  </pic:nvPicPr>
+                  <pic:blipFill rotWithShape="1">
+                    <a:blip r:embed="rId11">
+                      <a:extLst>
+                        <a:ext uri="{28A0092B-C50C-407E-A947-70E740481C1C}">
+                          <a14:useLocalDpi xmlns:a14="http://schemas.microsoft.com/office/drawing/2010/main" val="0"/>
+                        </a:ext>
+                      </a:extLst>
+                    </a:blip>
+                    <a:srcRect t="16107" b="3351"/>
+                    <a:stretch/>
+                  </pic:blipFill>
+                  <pic:spPr bwMode="auto">
+                    <a:xfrm>
+                      <a:off x="0" y="0"/>
+                      <a:ext cx="4754880" cy="2668069"/>
+                    </a:xfrm>
+                    <a:prstGeom prst="rect">
+                      <a:avLst/>
+                    </a:prstGeom>
+                    <a:ln>
+                      <a:noFill/>
+                    </a:ln>
+                    <a:extLst>
+                      <a:ext uri="{53640926-AAD7-44D8-BBD7-CCE9431645EC}">
+                        <a14:shadowObscured xmlns:a14="http://schemas.microsoft.com/office/drawing/2010/main"/>
+                      </a:ext>
+                    </a:extLst>
+                  </pic:spPr>
+                </pic:pic>
+              </a:graphicData>
+            </a:graphic>
+          </wp:inline>
+        </w:drawing>
+      </w:r>
+    </w:p>
+    <w:p>
+      <w:pPr>
+        <w:pStyle w:val="ListParagraph"/>
+        <w:ind w:left="1800"/>
+      </w:pPr>
+      <w:r>
+        <w:rPr>
+          <w:noProof/>
+        </w:rPr>
+        <w:drawing>
+          <wp:inline distT="0" distB="0" distL="0" distR="0" wp14:anchorId="4846E231" wp14:editId="2273BAF1">
+            <wp:extent cx="4754880" cy="2683867"/>
+            <wp:effectExtent l="0" t="0" r="7620" b="2540"/>
+            <wp:docPr id="2" name="Picture 2"/>
+            <wp:cNvGraphicFramePr>
+              <a:graphicFrameLocks xmlns:a="http://schemas.openxmlformats.org/drawingml/2006/main" noChangeAspect="1"/>
+            </wp:cNvGraphicFramePr>
+            <a:graphic xmlns:a="http://schemas.openxmlformats.org/drawingml/2006/main">
+              <a:graphicData uri="http://schemas.openxmlformats.org/drawingml/2006/picture">
+                <pic:pic xmlns:pic="http://schemas.openxmlformats.org/drawingml/2006/picture">
+                  <pic:nvPicPr>
+                    <pic:cNvPr id="0" name="1a.PNG"/>
+                    <pic:cNvPicPr/>
+                  </pic:nvPicPr>
+                  <pic:blipFill rotWithShape="1">
+                    <a:blip r:embed="rId12">
+                      <a:extLst>
+                        <a:ext uri="{28A0092B-C50C-407E-A947-70E740481C1C}">
+                          <a14:useLocalDpi xmlns:a14="http://schemas.microsoft.com/office/drawing/2010/main" val="0"/>
+                        </a:ext>
+                      </a:extLst>
+                    </a:blip>
+                    <a:srcRect t="16129" r="9755" b="1936"/>
+                    <a:stretch/>
+                  </pic:blipFill>
+                  <pic:spPr bwMode="auto">
+                    <a:xfrm>
+                      <a:off x="0" y="0"/>
+                      <a:ext cx="4754880" cy="2683867"/>
+                    </a:xfrm>
+                    <a:prstGeom prst="rect">
+                      <a:avLst/>
+                    </a:prstGeom>
+                    <a:ln>
+                      <a:noFill/>
+                    </a:ln>
+                    <a:extLst>
+                      <a:ext uri="{53640926-AAD7-44D8-BBD7-CCE9431645EC}">
+                        <a14:shadowObscured xmlns:a14="http://schemas.microsoft.com/office/drawing/2010/main"/>
+                      </a:ext>
+                    </a:extLst>
+                  </pic:spPr>
+                </pic:pic>
+              </a:graphicData>
+            </a:graphic>
+          </wp:inline>
+        </w:drawing>
+      </w:r>
+    </w:p>
+    <w:p>
+      <w:pPr>
+        <w:pStyle w:val="ListParagraph"/>
+        <w:ind w:left="1800"/>
+      </w:pPr>
+    </w:p>
+    <w:p>
+      <w:pPr>
+        <w:pStyle w:val="ListParagraph"/>
+        <w:ind w:left="1800"/>
+      </w:pPr>
     </w:p>
     <w:p>
       <w:pPr>
@@ -240,6 +487,7 @@
         </w:numPr>
       </w:pPr>
       <w:r>
+        <w:lastRenderedPageBreak/>
         <w:t xml:space="preserve">What validations do you think the product model needs? List them here. </w:t>
       </w:r>
     </w:p>
@@ -248,12 +496,12 @@
         <w:pStyle w:val="ListParagraph"/>
         <w:ind w:left="1800"/>
         <w:rPr>
-          <w:color w:val="FF0000"/>
-        </w:rPr>
-      </w:pPr>
-      <w:r>
-        <w:rPr>
-          <w:color w:val="FF0000"/>
+          <w:b/>
+        </w:rPr>
+      </w:pPr>
+      <w:r>
+        <w:rPr>
+          <w:b/>
         </w:rPr>
         <w:t>Validate the book has a title and it is unique</w:t>
       </w:r>
@@ -263,12 +511,12 @@
         <w:pStyle w:val="ListParagraph"/>
         <w:ind w:left="1800"/>
         <w:rPr>
-          <w:color w:val="FF0000"/>
-        </w:rPr>
-      </w:pPr>
-      <w:r>
-        <w:rPr>
-          <w:color w:val="FF0000"/>
+          <w:b/>
+        </w:rPr>
+      </w:pPr>
+      <w:r>
+        <w:rPr>
+          <w:b/>
         </w:rPr>
         <w:t>Validate the description is not empty</w:t>
       </w:r>
@@ -278,12 +526,12 @@
         <w:pStyle w:val="ListParagraph"/>
         <w:ind w:left="1800"/>
         <w:rPr>
-          <w:color w:val="FF0000"/>
-        </w:rPr>
-      </w:pPr>
-      <w:r>
-        <w:rPr>
-          <w:color w:val="FF0000"/>
+          <w:b/>
+        </w:rPr>
+      </w:pPr>
+      <w:r>
+        <w:rPr>
+          <w:b/>
         </w:rPr>
         <w:t xml:space="preserve">Validate the </w:t>
       </w:r>
@@ -291,7 +539,7 @@
       <w:proofErr w:type="gramStart"/>
       <w:r>
         <w:rPr>
-          <w:color w:val="FF0000"/>
+          <w:b/>
         </w:rPr>
         <w:t>url</w:t>
       </w:r>
@@ -299,7 +547,7 @@
       <w:proofErr w:type="gramEnd"/>
       <w:r>
         <w:rPr>
-          <w:color w:val="FF0000"/>
+          <w:b/>
         </w:rPr>
         <w:t xml:space="preserve"> is a picture</w:t>
       </w:r>
@@ -309,15 +557,24 @@
         <w:pStyle w:val="ListParagraph"/>
         <w:ind w:left="1800"/>
         <w:rPr>
-          <w:color w:val="FF0000"/>
-        </w:rPr>
-      </w:pPr>
-      <w:r>
-        <w:rPr>
-          <w:color w:val="FF0000"/>
+          <w:b/>
+        </w:rPr>
+      </w:pPr>
+      <w:r>
+        <w:rPr>
+          <w:b/>
         </w:rPr>
         <w:t>Validate the price is not zero or negative</w:t>
       </w:r>
+    </w:p>
+    <w:p>
+      <w:pPr>
+        <w:pStyle w:val="ListParagraph"/>
+        <w:ind w:left="1800"/>
+        <w:rPr>
+          <w:b/>
+        </w:rPr>
+      </w:pPr>
     </w:p>
     <w:p>
       <w:pPr>
@@ -344,7 +601,8 @@
     </w:p>
     <w:p>
       <w:pPr>
-        <w:ind w:left="2250"/>
+        <w:ind w:left="2246"/>
+        <w:contextualSpacing/>
       </w:pPr>
       <w:r>
         <w:t xml:space="preserve">  </w:t>
@@ -368,7 +626,8 @@
     </w:p>
     <w:p>
       <w:pPr>
-        <w:ind w:left="2250"/>
+        <w:ind w:left="2246"/>
+        <w:contextualSpacing/>
       </w:pPr>
       <w:r>
         <w:t xml:space="preserve">  </w:t>
@@ -400,12 +659,14 @@
     </w:p>
     <w:p>
       <w:pPr>
-        <w:ind w:left="2250"/>
-      </w:pPr>
-    </w:p>
-    <w:p>
-      <w:pPr>
-        <w:ind w:left="2250"/>
+        <w:ind w:left="2246"/>
+        <w:contextualSpacing/>
+      </w:pPr>
+    </w:p>
+    <w:p>
+      <w:pPr>
+        <w:ind w:left="2246"/>
+        <w:contextualSpacing/>
       </w:pPr>
       <w:r>
         <w:t xml:space="preserve">  </w:t>
@@ -421,7 +682,8 @@
     </w:p>
     <w:p>
       <w:pPr>
-        <w:ind w:left="2250"/>
+        <w:ind w:left="2246"/>
+        <w:contextualSpacing/>
       </w:pPr>
       <w:r>
         <w:t xml:space="preserve">  </w:t>
@@ -453,7 +715,8 @@
     </w:p>
     <w:p>
       <w:pPr>
-        <w:ind w:left="2250"/>
+        <w:ind w:left="2246"/>
+        <w:contextualSpacing/>
       </w:pPr>
       <w:r>
         <w:t xml:space="preserve">    </w:t>
@@ -485,24 +748,34 @@
     </w:p>
     <w:p>
       <w:pPr>
-        <w:ind w:left="2250"/>
-      </w:pPr>
-      <w:r>
-        <w:t xml:space="preserve">    message: 'must be a URL for GIF, JPG or PNG image.'</w:t>
-      </w:r>
-    </w:p>
-    <w:p>
-      <w:pPr>
-        <w:ind w:left="2250"/>
-      </w:pPr>
-      <w:r>
-        <w:lastRenderedPageBreak/>
+        <w:ind w:left="2246"/>
+        <w:contextualSpacing/>
+      </w:pPr>
+      <w:r>
+        <w:t xml:space="preserve">    </w:t>
+      </w:r>
+      <w:proofErr w:type="gramStart"/>
+      <w:r>
+        <w:t>message</w:t>
+      </w:r>
+      <w:proofErr w:type="gramEnd"/>
+      <w:r>
+        <w:t>: 'must be a URL for GIF, JPG or PNG image.'</w:t>
+      </w:r>
+    </w:p>
+    <w:p>
+      <w:pPr>
+        <w:ind w:left="2246"/>
+        <w:contextualSpacing/>
+      </w:pPr>
+      <w:r>
         <w:t xml:space="preserve">  }</w:t>
       </w:r>
     </w:p>
     <w:p>
       <w:pPr>
-        <w:ind w:left="2250"/>
+        <w:ind w:left="2246"/>
+        <w:contextualSpacing/>
       </w:pPr>
       <w:r>
         <w:t xml:space="preserve">  </w:t>
@@ -527,6 +800,71 @@
       <w:r>
         <w:tab/>
       </w:r>
+    </w:p>
+    <w:p>
+      <w:pPr>
+        <w:pStyle w:val="ListParagraph"/>
+        <w:ind w:left="1800"/>
+      </w:pPr>
+      <w:r>
+        <w:rPr>
+          <w:noProof/>
+        </w:rPr>
+        <w:drawing>
+          <wp:inline distT="0" distB="0" distL="0" distR="0" wp14:anchorId="4DB13B84" wp14:editId="04B586D5">
+            <wp:extent cx="4752975" cy="3019425"/>
+            <wp:effectExtent l="0" t="0" r="9525" b="9525"/>
+            <wp:docPr id="4" name="Picture 4"/>
+            <wp:cNvGraphicFramePr>
+              <a:graphicFrameLocks xmlns:a="http://schemas.openxmlformats.org/drawingml/2006/main" noChangeAspect="1"/>
+            </wp:cNvGraphicFramePr>
+            <a:graphic xmlns:a="http://schemas.openxmlformats.org/drawingml/2006/main">
+              <a:graphicData uri="http://schemas.openxmlformats.org/drawingml/2006/picture">
+                <pic:pic xmlns:pic="http://schemas.openxmlformats.org/drawingml/2006/picture">
+                  <pic:nvPicPr>
+                    <pic:cNvPr id="0" name="1c.PNG"/>
+                    <pic:cNvPicPr/>
+                  </pic:nvPicPr>
+                  <pic:blipFill rotWithShape="1">
+                    <a:blip r:embed="rId13">
+                      <a:extLst>
+                        <a:ext uri="{28A0092B-C50C-407E-A947-70E740481C1C}">
+                          <a14:useLocalDpi xmlns:a14="http://schemas.microsoft.com/office/drawing/2010/main" val="0"/>
+                        </a:ext>
+                      </a:extLst>
+                    </a:blip>
+                    <a:srcRect b="27059"/>
+                    <a:stretch/>
+                  </pic:blipFill>
+                  <pic:spPr bwMode="auto">
+                    <a:xfrm>
+                      <a:off x="0" y="0"/>
+                      <a:ext cx="4754880" cy="3020635"/>
+                    </a:xfrm>
+                    <a:prstGeom prst="rect">
+                      <a:avLst/>
+                    </a:prstGeom>
+                    <a:ln>
+                      <a:noFill/>
+                    </a:ln>
+                    <a:extLst>
+                      <a:ext uri="{53640926-AAD7-44D8-BBD7-CCE9431645EC}">
+                        <a14:shadowObscured xmlns:a14="http://schemas.microsoft.com/office/drawing/2010/main"/>
+                      </a:ext>
+                    </a:extLst>
+                  </pic:spPr>
+                </pic:pic>
+              </a:graphicData>
+            </a:graphic>
+          </wp:inline>
+        </w:drawing>
+      </w:r>
+    </w:p>
+    <w:p>
+      <w:pPr>
+        <w:pStyle w:val="ListParagraph"/>
+        <w:ind w:left="1800"/>
+      </w:pPr>
     </w:p>
     <w:p>
       <w:pPr>
@@ -564,29 +902,53 @@
       <w:pPr>
         <w:pStyle w:val="ListParagraph"/>
         <w:ind w:left="1800"/>
-        <w:rPr>
-          <w:color w:val="FF0000"/>
-        </w:rPr>
-      </w:pPr>
-      <w:r>
-        <w:rPr>
-          <w:color w:val="FF0000"/>
-        </w:rPr>
-        <w:t>&lt;</w:t>
-      </w:r>
-      <w:proofErr w:type="gramStart"/>
-      <w:r>
-        <w:rPr>
-          <w:color w:val="FF0000"/>
-        </w:rPr>
-        <w:t>how</w:t>
-      </w:r>
-      <w:proofErr w:type="gramEnd"/>
-      <w:r>
-        <w:rPr>
-          <w:color w:val="FF0000"/>
-        </w:rPr>
-        <w:t xml:space="preserve"> it works&gt;</w:t>
+      </w:pPr>
+      <w:r>
+        <w:rPr>
+          <w:noProof/>
+        </w:rPr>
+        <w:lastRenderedPageBreak/>
+        <w:drawing>
+          <wp:inline distT="0" distB="0" distL="0" distR="0" wp14:anchorId="3E04A990" wp14:editId="4E781DE5">
+            <wp:extent cx="4754880" cy="4167003"/>
+            <wp:effectExtent l="0" t="0" r="7620" b="5080"/>
+            <wp:docPr id="1" name="Picture 1"/>
+            <wp:cNvGraphicFramePr>
+              <a:graphicFrameLocks xmlns:a="http://schemas.openxmlformats.org/drawingml/2006/main" noChangeAspect="1"/>
+            </wp:cNvGraphicFramePr>
+            <a:graphic xmlns:a="http://schemas.openxmlformats.org/drawingml/2006/main">
+              <a:graphicData uri="http://schemas.openxmlformats.org/drawingml/2006/picture">
+                <pic:pic xmlns:pic="http://schemas.openxmlformats.org/drawingml/2006/picture">
+                  <pic:nvPicPr>
+                    <pic:cNvPr id="0" name="1d.PNG"/>
+                    <pic:cNvPicPr/>
+                  </pic:nvPicPr>
+                  <pic:blipFill>
+                    <a:blip r:embed="rId14">
+                      <a:extLst>
+                        <a:ext uri="{28A0092B-C50C-407E-A947-70E740481C1C}">
+                          <a14:useLocalDpi xmlns:a14="http://schemas.microsoft.com/office/drawing/2010/main" val="0"/>
+                        </a:ext>
+                      </a:extLst>
+                    </a:blip>
+                    <a:stretch>
+                      <a:fillRect/>
+                    </a:stretch>
+                  </pic:blipFill>
+                  <pic:spPr>
+                    <a:xfrm>
+                      <a:off x="0" y="0"/>
+                      <a:ext cx="4754880" cy="4167003"/>
+                    </a:xfrm>
+                    <a:prstGeom prst="rect">
+                      <a:avLst/>
+                    </a:prstGeom>
+                  </pic:spPr>
+                </pic:pic>
+              </a:graphicData>
+            </a:graphic>
+          </wp:inline>
+        </w:drawing>
       </w:r>
     </w:p>
     <w:p>
@@ -608,6 +970,35 @@
         <w:rPr>
           <w:color w:val="FF0000"/>
         </w:rPr>
+        <w:t>how</w:t>
+      </w:r>
+      <w:proofErr w:type="gramEnd"/>
+      <w:r>
+        <w:rPr>
+          <w:color w:val="FF0000"/>
+        </w:rPr>
+        <w:t xml:space="preserve"> it works&gt;</w:t>
+      </w:r>
+    </w:p>
+    <w:p>
+      <w:pPr>
+        <w:pStyle w:val="ListParagraph"/>
+        <w:ind w:left="1800"/>
+        <w:rPr>
+          <w:color w:val="FF0000"/>
+        </w:rPr>
+      </w:pPr>
+      <w:r>
+        <w:rPr>
+          <w:color w:val="FF0000"/>
+        </w:rPr>
+        <w:t>&lt;</w:t>
+      </w:r>
+      <w:proofErr w:type="gramStart"/>
+      <w:r>
+        <w:rPr>
+          <w:color w:val="FF0000"/>
+        </w:rPr>
         <w:t>what</w:t>
       </w:r>
       <w:proofErr w:type="gramEnd"/>
@@ -615,7 +1006,15 @@
         <w:rPr>
           <w:color w:val="FF0000"/>
         </w:rPr>
-        <w:t xml:space="preserve"> data structures are used&gt;</w:t>
+        <w:t xml:space="preserve"> data structures are </w:t>
+      </w:r>
+      <w:bookmarkStart w:id="0" w:name="_GoBack"/>
+      <w:bookmarkEnd w:id="0"/>
+      <w:r>
+        <w:rPr>
+          <w:color w:val="FF0000"/>
+        </w:rPr>
+        <w:t>used&gt;</w:t>
       </w:r>
     </w:p>
     <w:p>
@@ -647,28 +1046,30 @@
         <w:pStyle w:val="ListParagraph"/>
         <w:ind w:left="1800"/>
         <w:rPr>
-          <w:color w:val="FF0000"/>
-        </w:rPr>
-      </w:pPr>
-      <w:r>
-        <w:rPr>
-          <w:color w:val="FF0000"/>
-        </w:rPr>
-        <w:t>&lt;</w:t>
-      </w:r>
+          <w:b/>
+        </w:rPr>
+      </w:pPr>
+      <w:r>
+        <w:rPr>
+          <w:b/>
+        </w:rPr>
+        <w:t xml:space="preserve">Validate the </w:t>
+      </w:r>
+      <w:proofErr w:type="spellStart"/>
       <w:proofErr w:type="gramStart"/>
       <w:r>
         <w:rPr>
-          <w:color w:val="FF0000"/>
-        </w:rPr>
-        <w:t>other</w:t>
-      </w:r>
+          <w:b/>
+        </w:rPr>
+        <w:t>url</w:t>
+      </w:r>
+      <w:proofErr w:type="spellEnd"/>
       <w:proofErr w:type="gramEnd"/>
       <w:r>
         <w:rPr>
-          <w:color w:val="FF0000"/>
-        </w:rPr>
-        <w:t xml:space="preserve"> validations&gt;</w:t>
+          <w:b/>
+        </w:rPr>
+        <w:t xml:space="preserve"> is a valid address/site</w:t>
       </w:r>
     </w:p>
     <w:p>
@@ -702,12 +1103,6 @@
     </w:p>
     <w:p>
       <w:pPr>
-        <w:ind w:left="1575"/>
-        <w:contextualSpacing/>
-      </w:pPr>
-    </w:p>
-    <w:p>
-      <w:pPr>
         <w:numPr>
           <w:ilvl w:val="1"/>
           <w:numId w:val="4"/>
@@ -761,23 +1156,44 @@
         <w:ind w:left="1575"/>
         <w:contextualSpacing/>
       </w:pPr>
+      <w:r>
+        <w:t>Do you think the application needs more unit tests</w:t>
+      </w:r>
+      <w:r>
+        <w:t xml:space="preserve"> for products</w:t>
+      </w:r>
+      <w:r>
+        <w:t xml:space="preserve">? </w:t>
+      </w:r>
+      <w:r>
+        <w:t xml:space="preserve">Explain here. </w:t>
+      </w:r>
     </w:p>
     <w:p>
       <w:pPr>
         <w:ind w:left="1575"/>
         <w:contextualSpacing/>
-      </w:pPr>
-      <w:r>
-        <w:t>Do you think the application needs more unit tests</w:t>
-      </w:r>
-      <w:r>
-        <w:t xml:space="preserve"> for products</w:t>
-      </w:r>
-      <w:r>
-        <w:t xml:space="preserve">? </w:t>
-      </w:r>
-      <w:r>
-        <w:t xml:space="preserve">Explain here. </w:t>
+        <w:rPr>
+          <w:b/>
+        </w:rPr>
+      </w:pPr>
+      <w:r>
+        <w:rPr>
+          <w:b/>
+        </w:rPr>
+        <w:t>T</w:t>
+      </w:r>
+      <w:r>
+        <w:rPr>
+          <w:b/>
+        </w:rPr>
+        <w:t>he t</w:t>
+      </w:r>
+      <w:r>
+        <w:rPr>
+          <w:b/>
+        </w:rPr>
+        <w:t>itle length is a minimum of 10</w:t>
       </w:r>
     </w:p>
     <w:p>
@@ -785,26 +1201,20 @@
         <w:ind w:left="1575"/>
         <w:contextualSpacing/>
         <w:rPr>
-          <w:color w:val="FF0000"/>
-        </w:rPr>
-      </w:pPr>
-      <w:r>
-        <w:rPr>
-          <w:color w:val="FF0000"/>
-        </w:rPr>
-        <w:t>T</w:t>
-      </w:r>
-      <w:r>
-        <w:rPr>
-          <w:color w:val="FF0000"/>
-        </w:rPr>
-        <w:t>he t</w:t>
-      </w:r>
-      <w:r>
-        <w:rPr>
-          <w:color w:val="FF0000"/>
-        </w:rPr>
-        <w:t>itle length is a minimum of 10</w:t>
+          <w:b/>
+        </w:rPr>
+      </w:pPr>
+      <w:r>
+        <w:rPr>
+          <w:b/>
+        </w:rPr>
+        <w:t>C</w:t>
+      </w:r>
+      <w:r>
+        <w:rPr>
+          <w:b/>
+        </w:rPr>
+        <w:t>ombination tests where there is more than one error</w:t>
       </w:r>
     </w:p>
     <w:p>
@@ -812,33 +1222,12 @@
         <w:ind w:left="1575"/>
         <w:contextualSpacing/>
         <w:rPr>
-          <w:color w:val="FF0000"/>
-        </w:rPr>
-      </w:pPr>
-      <w:r>
-        <w:rPr>
-          <w:color w:val="FF0000"/>
-        </w:rPr>
-        <w:t>C</w:t>
-      </w:r>
-      <w:r>
-        <w:rPr>
-          <w:color w:val="FF0000"/>
-        </w:rPr>
-        <w:t>ombination tests where there is more than one error</w:t>
-      </w:r>
-    </w:p>
-    <w:p>
-      <w:pPr>
-        <w:ind w:left="1575"/>
-        <w:contextualSpacing/>
-        <w:rPr>
-          <w:color w:val="FF0000"/>
-        </w:rPr>
-      </w:pPr>
-      <w:r>
-        <w:rPr>
-          <w:color w:val="FF0000"/>
+          <w:b/>
+        </w:rPr>
+      </w:pPr>
+      <w:r>
+        <w:rPr>
+          <w:b/>
         </w:rPr>
         <w:t xml:space="preserve">Validity of the </w:t>
       </w:r>
@@ -846,7 +1235,7 @@
       <w:proofErr w:type="gramStart"/>
       <w:r>
         <w:rPr>
-          <w:color w:val="FF0000"/>
+          <w:b/>
         </w:rPr>
         <w:t>url</w:t>
       </w:r>
@@ -854,7 +1243,7 @@
       <w:proofErr w:type="gramEnd"/>
       <w:r>
         <w:rPr>
-          <w:color w:val="FF0000"/>
+          <w:b/>
         </w:rPr>
         <w:t xml:space="preserve"> (does it resolve)</w:t>
       </w:r>
@@ -914,6 +1303,7 @@
         <w:contextualSpacing/>
       </w:pPr>
       <w:r>
+        <w:lastRenderedPageBreak/>
         <w:t xml:space="preserve">You will notice that some functional tests fail. Why do they fail? Study the </w:t>
       </w:r>
       <w:proofErr w:type="spellStart"/>
@@ -988,14 +1378,12 @@
         </w:rPr>
         <w:t xml:space="preserve">. </w:t>
       </w:r>
-      <w:proofErr w:type="gramStart"/>
-      <w:r>
-        <w:rPr>
-          <w:b/>
-        </w:rPr>
-        <w:t>So</w:t>
-      </w:r>
-      <w:proofErr w:type="gramEnd"/>
+      <w:r>
+        <w:rPr>
+          <w:b/>
+        </w:rPr>
+        <w:t>Therefore</w:t>
+      </w:r>
       <w:r>
         <w:rPr>
           <w:b/>
@@ -1041,6 +1429,76 @@
         <w:rPr>
           <w:b/>
         </w:rPr>
+        <w:t>Update “</w:t>
+      </w:r>
+      <w:proofErr w:type="spellStart"/>
+      <w:r>
+        <w:rPr>
+          <w:b/>
+        </w:rPr>
+        <w:t>assert_</w:t>
+      </w:r>
+      <w:proofErr w:type="gramStart"/>
+      <w:r>
+        <w:rPr>
+          <w:b/>
+        </w:rPr>
+        <w:t>difference</w:t>
+      </w:r>
+      <w:proofErr w:type="spellEnd"/>
+      <w:r>
+        <w:rPr>
+          <w:b/>
+        </w:rPr>
+        <w:t>(</w:t>
+      </w:r>
+      <w:proofErr w:type="gramEnd"/>
+      <w:r>
+        <w:rPr>
+          <w:b/>
+        </w:rPr>
+        <w:t>‘</w:t>
+      </w:r>
+      <w:proofErr w:type="spellStart"/>
+      <w:r>
+        <w:rPr>
+          <w:b/>
+        </w:rPr>
+        <w:t>Product.count</w:t>
+      </w:r>
+      <w:proofErr w:type="spellEnd"/>
+      <w:r>
+        <w:rPr>
+          <w:b/>
+        </w:rPr>
+        <w:t>’, -</w:t>
+      </w:r>
+      <w:r>
+        <w:rPr>
+          <w:b/>
+          <w:i/>
+        </w:rPr>
+        <w:t>1</w:t>
+      </w:r>
+      <w:r>
+        <w:rPr>
+          <w:b/>
+        </w:rPr>
+        <w:t>) do” to</w:t>
+      </w:r>
+    </w:p>
+    <w:p>
+      <w:pPr>
+        <w:ind w:left="2295"/>
+        <w:contextualSpacing/>
+        <w:rPr>
+          <w:b/>
+        </w:rPr>
+      </w:pPr>
+      <w:r>
+        <w:rPr>
+          <w:b/>
+        </w:rPr>
         <w:t>“</w:t>
       </w:r>
       <w:proofErr w:type="spellStart"/>
@@ -1097,6 +1555,69 @@
           <w:b/>
         </w:rPr>
         <w:t>) do”</w:t>
+      </w:r>
+    </w:p>
+    <w:p>
+      <w:pPr>
+        <w:ind w:left="2295"/>
+        <w:contextualSpacing/>
+        <w:rPr>
+          <w:b/>
+        </w:rPr>
+      </w:pPr>
+      <w:r>
+        <w:rPr>
+          <w:b/>
+          <w:noProof/>
+        </w:rPr>
+        <w:drawing>
+          <wp:inline distT="0" distB="0" distL="0" distR="0" wp14:anchorId="4371284E" wp14:editId="6B8372F7">
+            <wp:extent cx="4389120" cy="1905190"/>
+            <wp:effectExtent l="0" t="0" r="0" b="0"/>
+            <wp:docPr id="5" name="Picture 5"/>
+            <wp:cNvGraphicFramePr>
+              <a:graphicFrameLocks xmlns:a="http://schemas.openxmlformats.org/drawingml/2006/main" noChangeAspect="1"/>
+            </wp:cNvGraphicFramePr>
+            <a:graphic xmlns:a="http://schemas.openxmlformats.org/drawingml/2006/main">
+              <a:graphicData uri="http://schemas.openxmlformats.org/drawingml/2006/picture">
+                <pic:pic xmlns:pic="http://schemas.openxmlformats.org/drawingml/2006/picture">
+                  <pic:nvPicPr>
+                    <pic:cNvPr id="0" name="2cii.PNG"/>
+                    <pic:cNvPicPr/>
+                  </pic:nvPicPr>
+                  <pic:blipFill rotWithShape="1">
+                    <a:blip r:embed="rId15">
+                      <a:extLst>
+                        <a:ext uri="{28A0092B-C50C-407E-A947-70E740481C1C}">
+                          <a14:useLocalDpi xmlns:a14="http://schemas.microsoft.com/office/drawing/2010/main" val="0"/>
+                        </a:ext>
+                      </a:extLst>
+                    </a:blip>
+                    <a:srcRect r="19195"/>
+                    <a:stretch/>
+                  </pic:blipFill>
+                  <pic:spPr bwMode="auto">
+                    <a:xfrm>
+                      <a:off x="0" y="0"/>
+                      <a:ext cx="4389120" cy="1905190"/>
+                    </a:xfrm>
+                    <a:prstGeom prst="rect">
+                      <a:avLst/>
+                    </a:prstGeom>
+                    <a:ln>
+                      <a:noFill/>
+                    </a:ln>
+                    <a:extLst>
+                      <a:ext uri="{53640926-AAD7-44D8-BBD7-CCE9431645EC}">
+                        <a14:shadowObscured xmlns:a14="http://schemas.microsoft.com/office/drawing/2010/main"/>
+                      </a:ext>
+                    </a:extLst>
+                  </pic:spPr>
+                </pic:pic>
+              </a:graphicData>
+            </a:graphic>
+          </wp:inline>
+        </w:drawing>
       </w:r>
     </w:p>
     <w:p>
@@ -1130,7 +1651,7 @@
       <w:r>
         <w:t xml:space="preserve"> application </w:t>
       </w:r>
-      <w:hyperlink r:id="rId8" w:history="1">
+      <w:hyperlink r:id="rId16" w:history="1">
         <w:r>
           <w:rPr>
             <w:rStyle w:val="Hyperlink"/>
@@ -1148,43 +1669,407 @@
         <w:contextualSpacing/>
       </w:pPr>
       <w:r>
+        <w:t xml:space="preserve">Write two unit tests and two </w:t>
+      </w:r>
+      <w:proofErr w:type="gramStart"/>
+      <w:r>
+        <w:t>functional  tests</w:t>
+      </w:r>
+      <w:proofErr w:type="gramEnd"/>
+      <w:r>
+        <w:t xml:space="preserve"> for the application. See the examples in </w:t>
+      </w:r>
+      <w:proofErr w:type="spellStart"/>
+      <w:r>
+        <w:t>depot_p</w:t>
+      </w:r>
+      <w:proofErr w:type="spellEnd"/>
+      <w:r>
+        <w:t xml:space="preserve">.  You might have to write the validations in the model to write unit tests. </w:t>
+      </w:r>
+      <w:r>
+        <w:t>(10 points)</w:t>
+      </w:r>
+      <w:r>
+        <w:br/>
+      </w:r>
+      <w:r>
+        <w:rPr>
+          <w:b/>
+        </w:rPr>
+        <w:t>Unit Tests</w:t>
+      </w:r>
+      <w:r>
+        <w:br/>
+      </w:r>
+      <w:r>
+        <w:t xml:space="preserve"> </w:t>
+      </w:r>
+      <w:r>
+        <w:rPr>
+          <w:noProof/>
+        </w:rPr>
+        <w:drawing>
+          <wp:inline distT="0" distB="0" distL="0" distR="0" wp14:anchorId="4A0F42A0" wp14:editId="3CE3F716">
+            <wp:extent cx="4665058" cy="2447925"/>
+            <wp:effectExtent l="0" t="0" r="2540" b="0"/>
+            <wp:docPr id="8" name="Picture 8"/>
+            <wp:cNvGraphicFramePr>
+              <a:graphicFrameLocks xmlns:a="http://schemas.openxmlformats.org/drawingml/2006/main" noChangeAspect="1"/>
+            </wp:cNvGraphicFramePr>
+            <a:graphic xmlns:a="http://schemas.openxmlformats.org/drawingml/2006/main">
+              <a:graphicData uri="http://schemas.openxmlformats.org/drawingml/2006/picture">
+                <pic:pic xmlns:pic="http://schemas.openxmlformats.org/drawingml/2006/picture">
+                  <pic:nvPicPr>
+                    <pic:cNvPr id="0" name="3i.PNG"/>
+                    <pic:cNvPicPr/>
+                  </pic:nvPicPr>
+                  <pic:blipFill rotWithShape="1">
+                    <a:blip r:embed="rId17">
+                      <a:extLst>
+                        <a:ext uri="{28A0092B-C50C-407E-A947-70E740481C1C}">
+                          <a14:useLocalDpi xmlns:a14="http://schemas.microsoft.com/office/drawing/2010/main" val="0"/>
+                        </a:ext>
+                      </a:extLst>
+                    </a:blip>
+                    <a:srcRect l="27404" t="11805" r="27083" b="49259"/>
+                    <a:stretch/>
+                  </pic:blipFill>
+                  <pic:spPr bwMode="auto">
+                    <a:xfrm>
+                      <a:off x="0" y="0"/>
+                      <a:ext cx="4665058" cy="2447925"/>
+                    </a:xfrm>
+                    <a:prstGeom prst="rect">
+                      <a:avLst/>
+                    </a:prstGeom>
+                    <a:ln>
+                      <a:noFill/>
+                    </a:ln>
+                    <a:extLst>
+                      <a:ext uri="{53640926-AAD7-44D8-BBD7-CCE9431645EC}">
+                        <a14:shadowObscured xmlns:a14="http://schemas.microsoft.com/office/drawing/2010/main"/>
+                      </a:ext>
+                    </a:extLst>
+                  </pic:spPr>
+                </pic:pic>
+              </a:graphicData>
+            </a:graphic>
+          </wp:inline>
+        </w:drawing>
+      </w:r>
+    </w:p>
+    <w:p>
+      <w:pPr>
+        <w:ind w:left="720"/>
+        <w:contextualSpacing/>
+      </w:pPr>
+      <w:r>
+        <w:rPr>
+          <w:noProof/>
+        </w:rPr>
         <w:lastRenderedPageBreak/>
-        <w:t xml:space="preserve">Write two unit tests and two </w:t>
-      </w:r>
-      <w:proofErr w:type="gramStart"/>
-      <w:r>
-        <w:t>functional  tests</w:t>
-      </w:r>
-      <w:proofErr w:type="gramEnd"/>
-      <w:r>
-        <w:t xml:space="preserve"> for the application. See the examples in </w:t>
-      </w:r>
-      <w:proofErr w:type="spellStart"/>
-      <w:r>
-        <w:t>depot_p</w:t>
-      </w:r>
-      <w:proofErr w:type="spellEnd"/>
-      <w:r>
-        <w:t xml:space="preserve">.  You might have to write the validations in the model to write unit tests. </w:t>
-      </w:r>
-      <w:r>
-        <w:t>(10 points)</w:t>
+        <w:drawing>
+          <wp:inline distT="0" distB="0" distL="0" distR="0" wp14:anchorId="6A8AEF5D" wp14:editId="6DBFB565">
+            <wp:extent cx="5394960" cy="955660"/>
+            <wp:effectExtent l="0" t="0" r="0" b="0"/>
+            <wp:docPr id="9" name="Picture 9"/>
+            <wp:cNvGraphicFramePr>
+              <a:graphicFrameLocks xmlns:a="http://schemas.openxmlformats.org/drawingml/2006/main" noChangeAspect="1"/>
+            </wp:cNvGraphicFramePr>
+            <a:graphic xmlns:a="http://schemas.openxmlformats.org/drawingml/2006/main">
+              <a:graphicData uri="http://schemas.openxmlformats.org/drawingml/2006/picture">
+                <pic:pic xmlns:pic="http://schemas.openxmlformats.org/drawingml/2006/picture">
+                  <pic:nvPicPr>
+                    <pic:cNvPr id="0" name="3ii.PNG"/>
+                    <pic:cNvPicPr/>
+                  </pic:nvPicPr>
+                  <pic:blipFill rotWithShape="1">
+                    <a:blip r:embed="rId18">
+                      <a:extLst>
+                        <a:ext uri="{28A0092B-C50C-407E-A947-70E740481C1C}">
+                          <a14:useLocalDpi xmlns:a14="http://schemas.microsoft.com/office/drawing/2010/main" val="0"/>
+                        </a:ext>
+                      </a:extLst>
+                    </a:blip>
+                    <a:srcRect l="27725" t="11508" r="27083" b="75440"/>
+                    <a:stretch/>
+                  </pic:blipFill>
+                  <pic:spPr bwMode="auto">
+                    <a:xfrm>
+                      <a:off x="0" y="0"/>
+                      <a:ext cx="5394960" cy="955660"/>
+                    </a:xfrm>
+                    <a:prstGeom prst="rect">
+                      <a:avLst/>
+                    </a:prstGeom>
+                    <a:ln>
+                      <a:noFill/>
+                    </a:ln>
+                    <a:extLst>
+                      <a:ext uri="{53640926-AAD7-44D8-BBD7-CCE9431645EC}">
+                        <a14:shadowObscured xmlns:a14="http://schemas.microsoft.com/office/drawing/2010/main"/>
+                      </a:ext>
+                    </a:extLst>
+                  </pic:spPr>
+                </pic:pic>
+              </a:graphicData>
+            </a:graphic>
+          </wp:inline>
+        </w:drawing>
+      </w:r>
+    </w:p>
+    <w:p>
+      <w:pPr>
+        <w:ind w:left="720"/>
+        <w:contextualSpacing/>
+      </w:pPr>
+      <w:r>
+        <w:rPr>
+          <w:noProof/>
+        </w:rPr>
+        <w:drawing>
+          <wp:inline distT="0" distB="0" distL="0" distR="0" wp14:anchorId="0C8092E0" wp14:editId="1EF3EB24">
+            <wp:extent cx="5391150" cy="2324100"/>
+            <wp:effectExtent l="0" t="0" r="0" b="0"/>
+            <wp:docPr id="10" name="Picture 10"/>
+            <wp:cNvGraphicFramePr>
+              <a:graphicFrameLocks xmlns:a="http://schemas.openxmlformats.org/drawingml/2006/main" noChangeAspect="1"/>
+            </wp:cNvGraphicFramePr>
+            <a:graphic xmlns:a="http://schemas.openxmlformats.org/drawingml/2006/main">
+              <a:graphicData uri="http://schemas.openxmlformats.org/drawingml/2006/picture">
+                <pic:pic xmlns:pic="http://schemas.openxmlformats.org/drawingml/2006/picture">
+                  <pic:nvPicPr>
+                    <pic:cNvPr id="0" name="3iii.PNG"/>
+                    <pic:cNvPicPr/>
+                  </pic:nvPicPr>
+                  <pic:blipFill rotWithShape="1">
+                    <a:blip r:embed="rId19">
+                      <a:extLst>
+                        <a:ext uri="{28A0092B-C50C-407E-A947-70E740481C1C}">
+                          <a14:useLocalDpi xmlns:a14="http://schemas.microsoft.com/office/drawing/2010/main" val="0"/>
+                        </a:ext>
+                      </a:extLst>
+                    </a:blip>
+                    <a:srcRect l="27725" t="11374" r="1923" b="39179"/>
+                    <a:stretch/>
+                  </pic:blipFill>
+                  <pic:spPr bwMode="auto">
+                    <a:xfrm>
+                      <a:off x="0" y="0"/>
+                      <a:ext cx="5394960" cy="2325742"/>
+                    </a:xfrm>
+                    <a:prstGeom prst="rect">
+                      <a:avLst/>
+                    </a:prstGeom>
+                    <a:ln>
+                      <a:noFill/>
+                    </a:ln>
+                    <a:extLst>
+                      <a:ext uri="{53640926-AAD7-44D8-BBD7-CCE9431645EC}">
+                        <a14:shadowObscured xmlns:a14="http://schemas.microsoft.com/office/drawing/2010/main"/>
+                      </a:ext>
+                    </a:extLst>
+                  </pic:spPr>
+                </pic:pic>
+              </a:graphicData>
+            </a:graphic>
+          </wp:inline>
+        </w:drawing>
+      </w:r>
+    </w:p>
+    <w:p>
+      <w:pPr>
+        <w:ind w:left="720"/>
+        <w:contextualSpacing/>
+      </w:pPr>
+      <w:r>
+        <w:rPr>
+          <w:noProof/>
+        </w:rPr>
+        <w:drawing>
+          <wp:inline distT="0" distB="0" distL="0" distR="0" wp14:anchorId="13B78E6E" wp14:editId="3969AE74">
+            <wp:extent cx="5391150" cy="1743075"/>
+            <wp:effectExtent l="0" t="0" r="0" b="9525"/>
+            <wp:docPr id="11" name="Picture 11"/>
+            <wp:cNvGraphicFramePr>
+              <a:graphicFrameLocks xmlns:a="http://schemas.openxmlformats.org/drawingml/2006/main" noChangeAspect="1"/>
+            </wp:cNvGraphicFramePr>
+            <a:graphic xmlns:a="http://schemas.openxmlformats.org/drawingml/2006/main">
+              <a:graphicData uri="http://schemas.openxmlformats.org/drawingml/2006/picture">
+                <pic:pic xmlns:pic="http://schemas.openxmlformats.org/drawingml/2006/picture">
+                  <pic:nvPicPr>
+                    <pic:cNvPr id="0" name="3iv.PNG"/>
+                    <pic:cNvPicPr/>
+                  </pic:nvPicPr>
+                  <pic:blipFill rotWithShape="1">
+                    <a:blip r:embed="rId20">
+                      <a:extLst>
+                        <a:ext uri="{28A0092B-C50C-407E-A947-70E740481C1C}">
+                          <a14:useLocalDpi xmlns:a14="http://schemas.microsoft.com/office/drawing/2010/main" val="0"/>
+                        </a:ext>
+                      </a:extLst>
+                    </a:blip>
+                    <a:srcRect l="5128" t="42327" r="801" b="8085"/>
+                    <a:stretch/>
+                  </pic:blipFill>
+                  <pic:spPr bwMode="auto">
+                    <a:xfrm>
+                      <a:off x="0" y="0"/>
+                      <a:ext cx="5394960" cy="1744307"/>
+                    </a:xfrm>
+                    <a:prstGeom prst="rect">
+                      <a:avLst/>
+                    </a:prstGeom>
+                    <a:ln>
+                      <a:noFill/>
+                    </a:ln>
+                    <a:extLst>
+                      <a:ext uri="{53640926-AAD7-44D8-BBD7-CCE9431645EC}">
+                        <a14:shadowObscured xmlns:a14="http://schemas.microsoft.com/office/drawing/2010/main"/>
+                      </a:ext>
+                    </a:extLst>
+                  </pic:spPr>
+                </pic:pic>
+              </a:graphicData>
+            </a:graphic>
+          </wp:inline>
+        </w:drawing>
+      </w:r>
+    </w:p>
+    <w:p>
+      <w:pPr>
+        <w:ind w:left="720"/>
+        <w:contextualSpacing/>
+        <w:rPr>
+          <w:b/>
+        </w:rPr>
+      </w:pPr>
+      <w:r>
+        <w:rPr>
+          <w:b/>
+        </w:rPr>
+        <w:lastRenderedPageBreak/>
+        <w:t>Functional Tests</w:t>
       </w:r>
       <w:r>
         <w:br/>
       </w:r>
       <w:r>
-        <w:br/>
-        <w:t xml:space="preserve"> </w:t>
-      </w:r>
-    </w:p>
-    <w:p>
-      <w:r>
-        <w:t xml:space="preserve"> </w:t>
+        <w:rPr>
+          <w:noProof/>
+        </w:rPr>
+        <w:drawing>
+          <wp:inline distT="0" distB="0" distL="0" distR="0" wp14:anchorId="0B240D7E" wp14:editId="35DC9A75">
+            <wp:extent cx="5394960" cy="5653048"/>
+            <wp:effectExtent l="0" t="0" r="0" b="5080"/>
+            <wp:docPr id="14" name="Picture 14"/>
+            <wp:cNvGraphicFramePr>
+              <a:graphicFrameLocks xmlns:a="http://schemas.openxmlformats.org/drawingml/2006/main" noChangeAspect="1"/>
+            </wp:cNvGraphicFramePr>
+            <a:graphic xmlns:a="http://schemas.openxmlformats.org/drawingml/2006/main">
+              <a:graphicData uri="http://schemas.openxmlformats.org/drawingml/2006/picture">
+                <pic:pic xmlns:pic="http://schemas.openxmlformats.org/drawingml/2006/picture">
+                  <pic:nvPicPr>
+                    <pic:cNvPr id="0" name="3v2.PNG"/>
+                    <pic:cNvPicPr/>
+                  </pic:nvPicPr>
+                  <pic:blipFill rotWithShape="1">
+                    <a:blip r:embed="rId21">
+                      <a:extLst>
+                        <a:ext uri="{28A0092B-C50C-407E-A947-70E740481C1C}">
+                          <a14:useLocalDpi xmlns:a14="http://schemas.microsoft.com/office/drawing/2010/main" val="0"/>
+                        </a:ext>
+                      </a:extLst>
+                    </a:blip>
+                    <a:srcRect l="28128" t="9977" r="27449" b="25390"/>
+                    <a:stretch/>
+                  </pic:blipFill>
+                  <pic:spPr bwMode="auto">
+                    <a:xfrm>
+                      <a:off x="0" y="0"/>
+                      <a:ext cx="5394960" cy="5653048"/>
+                    </a:xfrm>
+                    <a:prstGeom prst="rect">
+                      <a:avLst/>
+                    </a:prstGeom>
+                    <a:ln>
+                      <a:noFill/>
+                    </a:ln>
+                    <a:extLst>
+                      <a:ext uri="{53640926-AAD7-44D8-BBD7-CCE9431645EC}">
+                        <a14:shadowObscured xmlns:a14="http://schemas.microsoft.com/office/drawing/2010/main"/>
+                      </a:ext>
+                    </a:extLst>
+                  </pic:spPr>
+                </pic:pic>
+              </a:graphicData>
+            </a:graphic>
+          </wp:inline>
+        </w:drawing>
+      </w:r>
+    </w:p>
+    <w:p>
+      <w:pPr>
+        <w:ind w:left="720"/>
+        <w:contextualSpacing/>
+      </w:pPr>
+      <w:r>
+        <w:rPr>
+          <w:noProof/>
+        </w:rPr>
+        <w:drawing>
+          <wp:inline distT="0" distB="0" distL="0" distR="0" wp14:anchorId="44FFF1C3" wp14:editId="6C311614">
+            <wp:extent cx="5394960" cy="1853653"/>
+            <wp:effectExtent l="0" t="0" r="0" b="0"/>
+            <wp:docPr id="15" name="Picture 15"/>
+            <wp:cNvGraphicFramePr>
+              <a:graphicFrameLocks xmlns:a="http://schemas.openxmlformats.org/drawingml/2006/main" noChangeAspect="1"/>
+            </wp:cNvGraphicFramePr>
+            <a:graphic xmlns:a="http://schemas.openxmlformats.org/drawingml/2006/main">
+              <a:graphicData uri="http://schemas.openxmlformats.org/drawingml/2006/picture">
+                <pic:pic xmlns:pic="http://schemas.openxmlformats.org/drawingml/2006/picture">
+                  <pic:nvPicPr>
+                    <pic:cNvPr id="0" name="3vi.PNG"/>
+                    <pic:cNvPicPr/>
+                  </pic:nvPicPr>
+                  <pic:blipFill rotWithShape="1">
+                    <a:blip r:embed="rId22">
+                      <a:extLst>
+                        <a:ext uri="{28A0092B-C50C-407E-A947-70E740481C1C}">
+                          <a14:useLocalDpi xmlns:a14="http://schemas.microsoft.com/office/drawing/2010/main" val="0"/>
+                        </a:ext>
+                      </a:extLst>
+                    </a:blip>
+                    <a:srcRect l="5136" t="48107" r="963" b="7095"/>
+                    <a:stretch/>
+                  </pic:blipFill>
+                  <pic:spPr bwMode="auto">
+                    <a:xfrm>
+                      <a:off x="0" y="0"/>
+                      <a:ext cx="5394960" cy="1853653"/>
+                    </a:xfrm>
+                    <a:prstGeom prst="rect">
+                      <a:avLst/>
+                    </a:prstGeom>
+                    <a:ln>
+                      <a:noFill/>
+                    </a:ln>
+                    <a:extLst>
+                      <a:ext uri="{53640926-AAD7-44D8-BBD7-CCE9431645EC}">
+                        <a14:shadowObscured xmlns:a14="http://schemas.microsoft.com/office/drawing/2010/main"/>
+                      </a:ext>
+                    </a:extLst>
+                  </pic:spPr>
+                </pic:pic>
+              </a:graphicData>
+            </a:graphic>
+          </wp:inline>
+        </w:drawing>
       </w:r>
     </w:p>
     <w:sectPr>
-      <w:headerReference w:type="default" r:id="rId9"/>
+      <w:headerReference w:type="default" r:id="rId23"/>
       <w:pgSz w:w="12240" w:h="15840"/>
       <w:pgMar w:top="1440" w:right="1440" w:bottom="1440" w:left="1440" w:header="720" w:footer="720" w:gutter="0"/>
       <w:cols w:space="720"/>
@@ -1195,7 +2080,7 @@
 </file>
 
 <file path=word/endnotes.xml><?xml version="1.0" encoding="utf-8"?>
-<w:endnotes xmlns:wpc="http://schemas.microsoft.com/office/word/2010/wordprocessingCanvas" xmlns:mc="http://schemas.openxmlformats.org/markup-compatibility/2006" xmlns:o="urn:schemas-microsoft-com:office:office" xmlns:r="http://schemas.openxmlformats.org/officeDocument/2006/relationships" xmlns:m="http://schemas.openxmlformats.org/officeDocument/2006/math" xmlns:v="urn:schemas-microsoft-com:vml" xmlns:wp14="http://schemas.microsoft.com/office/word/2010/wordprocessingDrawing" xmlns:wp="http://schemas.openxmlformats.org/drawingml/2006/wordprocessingDrawing" xmlns:w10="urn:schemas-microsoft-com:office:word" xmlns:w="http://schemas.openxmlformats.org/wordprocessingml/2006/main" xmlns:w14="http://schemas.microsoft.com/office/word/2010/wordml" xmlns:w15="http://schemas.microsoft.com/office/word/2012/wordml" xmlns:wpg="http://schemas.microsoft.com/office/word/2010/wordprocessingGroup" xmlns:wpi="http://schemas.microsoft.com/office/word/2010/wordprocessingInk" xmlns:wne="http://schemas.microsoft.com/office/word/2006/wordml" xmlns:wps="http://schemas.microsoft.com/office/word/2010/wordprocessingShape" mc:Ignorable="w14 w15 wp14">
+<w:endnotes xmlns:wpc="http://schemas.microsoft.com/office/word/2010/wordprocessingCanvas" xmlns:mc="http://schemas.openxmlformats.org/markup-compatibility/2006" xmlns:o="urn:schemas-microsoft-com:office:office" xmlns:r="http://schemas.openxmlformats.org/officeDocument/2006/relationships" xmlns:m="http://schemas.openxmlformats.org/officeDocument/2006/math" xmlns:v="urn:schemas-microsoft-com:vml" xmlns:wp14="http://schemas.microsoft.com/office/word/2010/wordprocessingDrawing" xmlns:wp="http://schemas.openxmlformats.org/drawingml/2006/wordprocessingDrawing" xmlns:w10="urn:schemas-microsoft-com:office:word" xmlns:w="http://schemas.openxmlformats.org/wordprocessingml/2006/main" xmlns:w14="http://schemas.microsoft.com/office/word/2010/wordml" xmlns:wpg="http://schemas.microsoft.com/office/word/2010/wordprocessingGroup" xmlns:wpi="http://schemas.microsoft.com/office/word/2010/wordprocessingInk" xmlns:wne="http://schemas.microsoft.com/office/word/2006/wordml" xmlns:wps="http://schemas.microsoft.com/office/word/2010/wordprocessingShape" mc:Ignorable="w14 wp14">
   <w:endnote w:type="separator" w:id="-1">
     <w:p>
       <w:pPr>
@@ -1220,7 +2105,7 @@
 </file>
 
 <file path=word/footnotes.xml><?xml version="1.0" encoding="utf-8"?>
-<w:footnotes xmlns:wpc="http://schemas.microsoft.com/office/word/2010/wordprocessingCanvas" xmlns:mc="http://schemas.openxmlformats.org/markup-compatibility/2006" xmlns:o="urn:schemas-microsoft-com:office:office" xmlns:r="http://schemas.openxmlformats.org/officeDocument/2006/relationships" xmlns:m="http://schemas.openxmlformats.org/officeDocument/2006/math" xmlns:v="urn:schemas-microsoft-com:vml" xmlns:wp14="http://schemas.microsoft.com/office/word/2010/wordprocessingDrawing" xmlns:wp="http://schemas.openxmlformats.org/drawingml/2006/wordprocessingDrawing" xmlns:w10="urn:schemas-microsoft-com:office:word" xmlns:w="http://schemas.openxmlformats.org/wordprocessingml/2006/main" xmlns:w14="http://schemas.microsoft.com/office/word/2010/wordml" xmlns:w15="http://schemas.microsoft.com/office/word/2012/wordml" xmlns:wpg="http://schemas.microsoft.com/office/word/2010/wordprocessingGroup" xmlns:wpi="http://schemas.microsoft.com/office/word/2010/wordprocessingInk" xmlns:wne="http://schemas.microsoft.com/office/word/2006/wordml" xmlns:wps="http://schemas.microsoft.com/office/word/2010/wordprocessingShape" mc:Ignorable="w14 w15 wp14">
+<w:footnotes xmlns:wpc="http://schemas.microsoft.com/office/word/2010/wordprocessingCanvas" xmlns:mc="http://schemas.openxmlformats.org/markup-compatibility/2006" xmlns:o="urn:schemas-microsoft-com:office:office" xmlns:r="http://schemas.openxmlformats.org/officeDocument/2006/relationships" xmlns:m="http://schemas.openxmlformats.org/officeDocument/2006/math" xmlns:v="urn:schemas-microsoft-com:vml" xmlns:wp14="http://schemas.microsoft.com/office/word/2010/wordprocessingDrawing" xmlns:wp="http://schemas.openxmlformats.org/drawingml/2006/wordprocessingDrawing" xmlns:w10="urn:schemas-microsoft-com:office:word" xmlns:w="http://schemas.openxmlformats.org/wordprocessingml/2006/main" xmlns:w14="http://schemas.microsoft.com/office/word/2010/wordml" xmlns:wpg="http://schemas.microsoft.com/office/word/2010/wordprocessingGroup" xmlns:wpi="http://schemas.microsoft.com/office/word/2010/wordprocessingInk" xmlns:wne="http://schemas.microsoft.com/office/word/2006/wordml" xmlns:wps="http://schemas.microsoft.com/office/word/2010/wordprocessingShape" mc:Ignorable="w14 wp14">
   <w:footnote w:type="separator" w:id="-1">
     <w:p>
       <w:pPr>
@@ -1245,7 +2130,7 @@
 </file>
 
 <file path=word/header1.xml><?xml version="1.0" encoding="utf-8"?>
-<w:hdr xmlns:wpc="http://schemas.microsoft.com/office/word/2010/wordprocessingCanvas" xmlns:mc="http://schemas.openxmlformats.org/markup-compatibility/2006" xmlns:o="urn:schemas-microsoft-com:office:office" xmlns:r="http://schemas.openxmlformats.org/officeDocument/2006/relationships" xmlns:m="http://schemas.openxmlformats.org/officeDocument/2006/math" xmlns:v="urn:schemas-microsoft-com:vml" xmlns:wp14="http://schemas.microsoft.com/office/word/2010/wordprocessingDrawing" xmlns:wp="http://schemas.openxmlformats.org/drawingml/2006/wordprocessingDrawing" xmlns:w10="urn:schemas-microsoft-com:office:word" xmlns:w="http://schemas.openxmlformats.org/wordprocessingml/2006/main" xmlns:w14="http://schemas.microsoft.com/office/word/2010/wordml" xmlns:w15="http://schemas.microsoft.com/office/word/2012/wordml" xmlns:wpg="http://schemas.microsoft.com/office/word/2010/wordprocessingGroup" xmlns:wpi="http://schemas.microsoft.com/office/word/2010/wordprocessingInk" xmlns:wne="http://schemas.microsoft.com/office/word/2006/wordml" xmlns:wps="http://schemas.microsoft.com/office/word/2010/wordprocessingShape" mc:Ignorable="w14 w15 wp14">
+<w:hdr xmlns:wpc="http://schemas.microsoft.com/office/word/2010/wordprocessingCanvas" xmlns:mc="http://schemas.openxmlformats.org/markup-compatibility/2006" xmlns:o="urn:schemas-microsoft-com:office:office" xmlns:r="http://schemas.openxmlformats.org/officeDocument/2006/relationships" xmlns:m="http://schemas.openxmlformats.org/officeDocument/2006/math" xmlns:v="urn:schemas-microsoft-com:vml" xmlns:wp14="http://schemas.microsoft.com/office/word/2010/wordprocessingDrawing" xmlns:wp="http://schemas.openxmlformats.org/drawingml/2006/wordprocessingDrawing" xmlns:w10="urn:schemas-microsoft-com:office:word" xmlns:w="http://schemas.openxmlformats.org/wordprocessingml/2006/main" xmlns:w14="http://schemas.microsoft.com/office/word/2010/wordml" xmlns:wpg="http://schemas.microsoft.com/office/word/2010/wordprocessingGroup" xmlns:wpi="http://schemas.microsoft.com/office/word/2010/wordprocessingInk" xmlns:wne="http://schemas.microsoft.com/office/word/2006/wordml" xmlns:wps="http://schemas.microsoft.com/office/word/2010/wordprocessingShape" mc:Ignorable="w14 wp14">
   <w:p>
     <w:pPr>
       <w:pStyle w:val="NoSpacing"/>
@@ -1273,8 +2158,8 @@
 </file>
 
 <file path=word/numbering.xml><?xml version="1.0" encoding="utf-8"?>
-<w:numbering xmlns:wpc="http://schemas.microsoft.com/office/word/2010/wordprocessingCanvas" xmlns:mc="http://schemas.openxmlformats.org/markup-compatibility/2006" xmlns:o="urn:schemas-microsoft-com:office:office" xmlns:r="http://schemas.openxmlformats.org/officeDocument/2006/relationships" xmlns:m="http://schemas.openxmlformats.org/officeDocument/2006/math" xmlns:v="urn:schemas-microsoft-com:vml" xmlns:wp14="http://schemas.microsoft.com/office/word/2010/wordprocessingDrawing" xmlns:wp="http://schemas.openxmlformats.org/drawingml/2006/wordprocessingDrawing" xmlns:w10="urn:schemas-microsoft-com:office:word" xmlns:w="http://schemas.openxmlformats.org/wordprocessingml/2006/main" xmlns:w14="http://schemas.microsoft.com/office/word/2010/wordml" xmlns:w15="http://schemas.microsoft.com/office/word/2012/wordml" xmlns:wpg="http://schemas.microsoft.com/office/word/2010/wordprocessingGroup" xmlns:wpi="http://schemas.microsoft.com/office/word/2010/wordprocessingInk" xmlns:wne="http://schemas.microsoft.com/office/word/2006/wordml" xmlns:wps="http://schemas.microsoft.com/office/word/2010/wordprocessingShape" mc:Ignorable="w14 w15 wp14">
-  <w:abstractNum w:abstractNumId="0" w15:restartNumberingAfterBreak="0">
+<w:numbering xmlns:wpc="http://schemas.microsoft.com/office/word/2010/wordprocessingCanvas" xmlns:mc="http://schemas.openxmlformats.org/markup-compatibility/2006" xmlns:o="urn:schemas-microsoft-com:office:office" xmlns:r="http://schemas.openxmlformats.org/officeDocument/2006/relationships" xmlns:m="http://schemas.openxmlformats.org/officeDocument/2006/math" xmlns:v="urn:schemas-microsoft-com:vml" xmlns:wp14="http://schemas.microsoft.com/office/word/2010/wordprocessingDrawing" xmlns:wp="http://schemas.openxmlformats.org/drawingml/2006/wordprocessingDrawing" xmlns:w10="urn:schemas-microsoft-com:office:word" xmlns:w="http://schemas.openxmlformats.org/wordprocessingml/2006/main" xmlns:w14="http://schemas.microsoft.com/office/word/2010/wordml" xmlns:wpg="http://schemas.microsoft.com/office/word/2010/wordprocessingGroup" xmlns:wpi="http://schemas.microsoft.com/office/word/2010/wordprocessingInk" xmlns:wne="http://schemas.microsoft.com/office/word/2006/wordml" xmlns:wps="http://schemas.microsoft.com/office/word/2010/wordprocessingShape" mc:Ignorable="w14 wp14">
+  <w:abstractNum w:abstractNumId="0">
     <w:nsid w:val="09997518"/>
     <w:multiLevelType w:val="hybridMultilevel"/>
     <w:tmpl w:val="E90AB9DA"/>
@@ -1360,7 +2245,7 @@
       </w:pPr>
     </w:lvl>
   </w:abstractNum>
-  <w:abstractNum w:abstractNumId="1" w15:restartNumberingAfterBreak="0">
+  <w:abstractNum w:abstractNumId="1">
     <w:nsid w:val="124F25C7"/>
     <w:multiLevelType w:val="hybridMultilevel"/>
     <w:tmpl w:val="34B68F06"/>
@@ -1449,7 +2334,7 @@
       </w:pPr>
     </w:lvl>
   </w:abstractNum>
-  <w:abstractNum w:abstractNumId="2" w15:restartNumberingAfterBreak="0">
+  <w:abstractNum w:abstractNumId="2">
     <w:nsid w:val="14D726B5"/>
     <w:multiLevelType w:val="hybridMultilevel"/>
     <w:tmpl w:val="AA728656"/>
@@ -1538,7 +2423,7 @@
       </w:pPr>
     </w:lvl>
   </w:abstractNum>
-  <w:abstractNum w:abstractNumId="3" w15:restartNumberingAfterBreak="0">
+  <w:abstractNum w:abstractNumId="3">
     <w:nsid w:val="283B0E36"/>
     <w:multiLevelType w:val="hybridMultilevel"/>
     <w:tmpl w:val="DB500968"/>
@@ -1627,7 +2512,7 @@
       </w:pPr>
     </w:lvl>
   </w:abstractNum>
-  <w:abstractNum w:abstractNumId="4" w15:restartNumberingAfterBreak="0">
+  <w:abstractNum w:abstractNumId="4">
     <w:nsid w:val="3F207AD5"/>
     <w:multiLevelType w:val="hybridMultilevel"/>
     <w:tmpl w:val="8A0ECFA2"/>
@@ -1716,7 +2601,7 @@
       </w:pPr>
     </w:lvl>
   </w:abstractNum>
-  <w:abstractNum w:abstractNumId="5" w15:restartNumberingAfterBreak="0">
+  <w:abstractNum w:abstractNumId="5">
     <w:nsid w:val="44AA69BF"/>
     <w:multiLevelType w:val="hybridMultilevel"/>
     <w:tmpl w:val="005899AA"/>
@@ -1802,7 +2687,7 @@
       </w:pPr>
     </w:lvl>
   </w:abstractNum>
-  <w:abstractNum w:abstractNumId="6" w15:restartNumberingAfterBreak="0">
+  <w:abstractNum w:abstractNumId="6">
     <w:nsid w:val="57F33EC1"/>
     <w:multiLevelType w:val="hybridMultilevel"/>
     <w:tmpl w:val="AF6A1FC0"/>
@@ -1891,7 +2776,7 @@
       </w:pPr>
     </w:lvl>
   </w:abstractNum>
-  <w:abstractNum w:abstractNumId="7" w15:restartNumberingAfterBreak="0">
+  <w:abstractNum w:abstractNumId="7">
     <w:nsid w:val="5A622643"/>
     <w:multiLevelType w:val="hybridMultilevel"/>
     <w:tmpl w:val="50E6EB96"/>
@@ -1980,7 +2865,7 @@
       </w:pPr>
     </w:lvl>
   </w:abstractNum>
-  <w:abstractNum w:abstractNumId="8" w15:restartNumberingAfterBreak="0">
+  <w:abstractNum w:abstractNumId="8">
     <w:nsid w:val="6BFA3424"/>
     <w:multiLevelType w:val="hybridMultilevel"/>
     <w:tmpl w:val="F84E7E50"/>
@@ -2151,7 +3036,7 @@
 </file>
 
 <file path=word/styles.xml><?xml version="1.0" encoding="utf-8"?>
-<w:styles xmlns:mc="http://schemas.openxmlformats.org/markup-compatibility/2006" xmlns:r="http://schemas.openxmlformats.org/officeDocument/2006/relationships" xmlns:w="http://schemas.openxmlformats.org/wordprocessingml/2006/main" xmlns:w14="http://schemas.microsoft.com/office/word/2010/wordml" xmlns:w15="http://schemas.microsoft.com/office/word/2012/wordml" mc:Ignorable="w14 w15">
+<w:styles xmlns:mc="http://schemas.openxmlformats.org/markup-compatibility/2006" xmlns:r="http://schemas.openxmlformats.org/officeDocument/2006/relationships" xmlns:w="http://schemas.openxmlformats.org/wordprocessingml/2006/main" xmlns:w14="http://schemas.microsoft.com/office/word/2010/wordml" mc:Ignorable="w14">
   <w:docDefaults>
     <w:rPrDefault>
       <w:rPr>
@@ -2161,378 +3046,144 @@
     </w:rPrDefault>
     <w:pPrDefault/>
   </w:docDefaults>
-  <w:latentStyles w:defLockedState="0" w:defUIPriority="99" w:defSemiHidden="0" w:defUnhideWhenUsed="0" w:defQFormat="0" w:count="371">
-    <w:lsdException w:name="Normal" w:uiPriority="0" w:qFormat="1"/>
-    <w:lsdException w:name="heading 1" w:uiPriority="9" w:qFormat="1"/>
-    <w:lsdException w:name="heading 2" w:semiHidden="1" w:uiPriority="9" w:unhideWhenUsed="1" w:qFormat="1"/>
-    <w:lsdException w:name="heading 3" w:semiHidden="1" w:uiPriority="9" w:unhideWhenUsed="1" w:qFormat="1"/>
-    <w:lsdException w:name="heading 4" w:semiHidden="1" w:uiPriority="9" w:unhideWhenUsed="1" w:qFormat="1"/>
-    <w:lsdException w:name="heading 5" w:semiHidden="1" w:uiPriority="9" w:unhideWhenUsed="1" w:qFormat="1"/>
-    <w:lsdException w:name="heading 6" w:semiHidden="1" w:uiPriority="9" w:unhideWhenUsed="1" w:qFormat="1"/>
-    <w:lsdException w:name="heading 7" w:semiHidden="1" w:uiPriority="9" w:unhideWhenUsed="1" w:qFormat="1"/>
-    <w:lsdException w:name="heading 8" w:semiHidden="1" w:uiPriority="9" w:unhideWhenUsed="1" w:qFormat="1"/>
-    <w:lsdException w:name="heading 9" w:semiHidden="1" w:uiPriority="9" w:unhideWhenUsed="1" w:qFormat="1"/>
-    <w:lsdException w:name="index 1" w:semiHidden="1" w:unhideWhenUsed="1"/>
-    <w:lsdException w:name="index 2" w:semiHidden="1" w:unhideWhenUsed="1"/>
-    <w:lsdException w:name="index 3" w:semiHidden="1" w:unhideWhenUsed="1"/>
-    <w:lsdException w:name="index 4" w:semiHidden="1" w:unhideWhenUsed="1"/>
-    <w:lsdException w:name="index 5" w:semiHidden="1" w:unhideWhenUsed="1"/>
-    <w:lsdException w:name="index 6" w:semiHidden="1" w:unhideWhenUsed="1"/>
-    <w:lsdException w:name="index 7" w:semiHidden="1" w:unhideWhenUsed="1"/>
-    <w:lsdException w:name="index 8" w:semiHidden="1" w:unhideWhenUsed="1"/>
-    <w:lsdException w:name="index 9" w:semiHidden="1" w:unhideWhenUsed="1"/>
-    <w:lsdException w:name="toc 1" w:semiHidden="1" w:uiPriority="39" w:unhideWhenUsed="1"/>
-    <w:lsdException w:name="toc 2" w:semiHidden="1" w:uiPriority="39" w:unhideWhenUsed="1"/>
-    <w:lsdException w:name="toc 3" w:semiHidden="1" w:uiPriority="39" w:unhideWhenUsed="1"/>
-    <w:lsdException w:name="toc 4" w:semiHidden="1" w:uiPriority="39" w:unhideWhenUsed="1"/>
-    <w:lsdException w:name="toc 5" w:semiHidden="1" w:uiPriority="39" w:unhideWhenUsed="1"/>
-    <w:lsdException w:name="toc 6" w:semiHidden="1" w:uiPriority="39" w:unhideWhenUsed="1"/>
-    <w:lsdException w:name="toc 7" w:semiHidden="1" w:uiPriority="39" w:unhideWhenUsed="1"/>
-    <w:lsdException w:name="toc 8" w:semiHidden="1" w:uiPriority="39" w:unhideWhenUsed="1"/>
-    <w:lsdException w:name="toc 9" w:semiHidden="1" w:uiPriority="39" w:unhideWhenUsed="1"/>
-    <w:lsdException w:name="Normal Indent" w:semiHidden="1" w:unhideWhenUsed="1"/>
-    <w:lsdException w:name="footnote text" w:semiHidden="1" w:unhideWhenUsed="1"/>
-    <w:lsdException w:name="annotation text" w:semiHidden="1" w:unhideWhenUsed="1"/>
-    <w:lsdException w:name="header" w:semiHidden="1" w:unhideWhenUsed="1"/>
-    <w:lsdException w:name="footer" w:semiHidden="1" w:unhideWhenUsed="1"/>
-    <w:lsdException w:name="index heading" w:semiHidden="1" w:unhideWhenUsed="1"/>
-    <w:lsdException w:name="caption" w:semiHidden="1" w:uiPriority="35" w:unhideWhenUsed="1" w:qFormat="1"/>
-    <w:lsdException w:name="table of figures" w:semiHidden="1" w:unhideWhenUsed="1"/>
-    <w:lsdException w:name="envelope address" w:semiHidden="1" w:unhideWhenUsed="1"/>
-    <w:lsdException w:name="envelope return" w:semiHidden="1" w:unhideWhenUsed="1"/>
-    <w:lsdException w:name="footnote reference" w:semiHidden="1" w:unhideWhenUsed="1"/>
-    <w:lsdException w:name="annotation reference" w:semiHidden="1" w:unhideWhenUsed="1"/>
-    <w:lsdException w:name="line number" w:semiHidden="1" w:unhideWhenUsed="1"/>
-    <w:lsdException w:name="page number" w:semiHidden="1" w:unhideWhenUsed="1"/>
-    <w:lsdException w:name="endnote reference" w:semiHidden="1" w:unhideWhenUsed="1"/>
-    <w:lsdException w:name="endnote text" w:semiHidden="1" w:unhideWhenUsed="1"/>
-    <w:lsdException w:name="table of authorities" w:semiHidden="1" w:unhideWhenUsed="1"/>
-    <w:lsdException w:name="macro" w:semiHidden="1" w:unhideWhenUsed="1"/>
-    <w:lsdException w:name="toa heading" w:semiHidden="1" w:unhideWhenUsed="1"/>
-    <w:lsdException w:name="List" w:semiHidden="1" w:unhideWhenUsed="1"/>
-    <w:lsdException w:name="List Bullet" w:semiHidden="1" w:unhideWhenUsed="1"/>
-    <w:lsdException w:name="List Number" w:semiHidden="1" w:unhideWhenUsed="1"/>
-    <w:lsdException w:name="List 2" w:semiHidden="1" w:unhideWhenUsed="1"/>
-    <w:lsdException w:name="List 3" w:semiHidden="1" w:unhideWhenUsed="1"/>
-    <w:lsdException w:name="List 4" w:semiHidden="1" w:unhideWhenUsed="1"/>
-    <w:lsdException w:name="List 5" w:semiHidden="1" w:unhideWhenUsed="1"/>
-    <w:lsdException w:name="List Bullet 2" w:semiHidden="1" w:unhideWhenUsed="1"/>
-    <w:lsdException w:name="List Bullet 3" w:semiHidden="1" w:unhideWhenUsed="1"/>
-    <w:lsdException w:name="List Bullet 4" w:semiHidden="1" w:unhideWhenUsed="1"/>
-    <w:lsdException w:name="List Bullet 5" w:semiHidden="1" w:unhideWhenUsed="1"/>
-    <w:lsdException w:name="List Number 2" w:semiHidden="1" w:unhideWhenUsed="1"/>
-    <w:lsdException w:name="List Number 3" w:semiHidden="1" w:unhideWhenUsed="1"/>
-    <w:lsdException w:name="List Number 4" w:semiHidden="1" w:unhideWhenUsed="1"/>
-    <w:lsdException w:name="List Number 5" w:semiHidden="1" w:unhideWhenUsed="1"/>
-    <w:lsdException w:name="Title" w:uiPriority="10" w:qFormat="1"/>
-    <w:lsdException w:name="Closing" w:semiHidden="1" w:unhideWhenUsed="1"/>
-    <w:lsdException w:name="Signature" w:semiHidden="1" w:unhideWhenUsed="1"/>
-    <w:lsdException w:name="Default Paragraph Font" w:semiHidden="1" w:uiPriority="1" w:unhideWhenUsed="1"/>
-    <w:lsdException w:name="Body Text" w:semiHidden="1" w:unhideWhenUsed="1"/>
-    <w:lsdException w:name="Body Text Indent" w:semiHidden="1" w:unhideWhenUsed="1"/>
-    <w:lsdException w:name="List Continue" w:semiHidden="1" w:unhideWhenUsed="1"/>
-    <w:lsdException w:name="List Continue 2" w:semiHidden="1" w:unhideWhenUsed="1"/>
-    <w:lsdException w:name="List Continue 3" w:semiHidden="1" w:unhideWhenUsed="1"/>
-    <w:lsdException w:name="List Continue 4" w:semiHidden="1" w:unhideWhenUsed="1"/>
-    <w:lsdException w:name="List Continue 5" w:semiHidden="1" w:unhideWhenUsed="1"/>
-    <w:lsdException w:name="Message Header" w:semiHidden="1" w:unhideWhenUsed="1"/>
-    <w:lsdException w:name="Subtitle" w:uiPriority="11" w:qFormat="1"/>
-    <w:lsdException w:name="Salutation" w:semiHidden="1" w:unhideWhenUsed="1"/>
-    <w:lsdException w:name="Date" w:semiHidden="1" w:unhideWhenUsed="1"/>
-    <w:lsdException w:name="Body Text First Indent" w:semiHidden="1" w:unhideWhenUsed="1"/>
-    <w:lsdException w:name="Body Text First Indent 2" w:semiHidden="1" w:unhideWhenUsed="1"/>
-    <w:lsdException w:name="Note Heading" w:semiHidden="1" w:unhideWhenUsed="1"/>
-    <w:lsdException w:name="Body Text 2" w:semiHidden="1" w:unhideWhenUsed="1"/>
-    <w:lsdException w:name="Body Text 3" w:semiHidden="1" w:unhideWhenUsed="1"/>
-    <w:lsdException w:name="Body Text Indent 2" w:semiHidden="1" w:unhideWhenUsed="1"/>
-    <w:lsdException w:name="Body Text Indent 3" w:semiHidden="1" w:unhideWhenUsed="1"/>
-    <w:lsdException w:name="Block Text" w:semiHidden="1" w:unhideWhenUsed="1"/>
-    <w:lsdException w:name="Hyperlink" w:semiHidden="1" w:unhideWhenUsed="1"/>
-    <w:lsdException w:name="FollowedHyperlink" w:semiHidden="1" w:unhideWhenUsed="1"/>
-    <w:lsdException w:name="Strong" w:uiPriority="22" w:qFormat="1"/>
-    <w:lsdException w:name="Emphasis" w:uiPriority="20" w:qFormat="1"/>
-    <w:lsdException w:name="Document Map" w:semiHidden="1" w:unhideWhenUsed="1"/>
-    <w:lsdException w:name="Plain Text" w:semiHidden="1" w:unhideWhenUsed="1"/>
-    <w:lsdException w:name="E-mail Signature" w:semiHidden="1" w:unhideWhenUsed="1"/>
-    <w:lsdException w:name="HTML Top of Form" w:semiHidden="1" w:unhideWhenUsed="1"/>
-    <w:lsdException w:name="HTML Bottom of Form" w:semiHidden="1" w:unhideWhenUsed="1"/>
-    <w:lsdException w:name="Normal (Web)" w:semiHidden="1" w:unhideWhenUsed="1"/>
-    <w:lsdException w:name="HTML Acronym" w:semiHidden="1" w:unhideWhenUsed="1"/>
-    <w:lsdException w:name="HTML Address" w:semiHidden="1" w:unhideWhenUsed="1"/>
-    <w:lsdException w:name="HTML Cite" w:semiHidden="1" w:unhideWhenUsed="1"/>
-    <w:lsdException w:name="HTML Code" w:semiHidden="1" w:unhideWhenUsed="1"/>
-    <w:lsdException w:name="HTML Definition" w:semiHidden="1" w:unhideWhenUsed="1"/>
-    <w:lsdException w:name="HTML Keyboard" w:semiHidden="1" w:unhideWhenUsed="1"/>
-    <w:lsdException w:name="HTML Preformatted" w:semiHidden="1" w:unhideWhenUsed="1"/>
-    <w:lsdException w:name="HTML Sample" w:semiHidden="1" w:unhideWhenUsed="1"/>
-    <w:lsdException w:name="HTML Typewriter" w:semiHidden="1" w:unhideWhenUsed="1"/>
-    <w:lsdException w:name="HTML Variable" w:semiHidden="1" w:unhideWhenUsed="1"/>
-    <w:lsdException w:name="Normal Table" w:semiHidden="1" w:unhideWhenUsed="1"/>
-    <w:lsdException w:name="annotation subject" w:semiHidden="1" w:unhideWhenUsed="1"/>
-    <w:lsdException w:name="No List" w:semiHidden="1" w:unhideWhenUsed="1"/>
-    <w:lsdException w:name="Outline List 1" w:semiHidden="1" w:unhideWhenUsed="1"/>
-    <w:lsdException w:name="Outline List 2" w:semiHidden="1" w:unhideWhenUsed="1"/>
-    <w:lsdException w:name="Outline List 3" w:semiHidden="1" w:unhideWhenUsed="1"/>
-    <w:lsdException w:name="Table Simple 1" w:semiHidden="1" w:unhideWhenUsed="1"/>
-    <w:lsdException w:name="Table Simple 2" w:semiHidden="1" w:unhideWhenUsed="1"/>
-    <w:lsdException w:name="Table Simple 3" w:semiHidden="1" w:unhideWhenUsed="1"/>
-    <w:lsdException w:name="Table Classic 1" w:semiHidden="1" w:unhideWhenUsed="1"/>
-    <w:lsdException w:name="Table Classic 2" w:semiHidden="1" w:unhideWhenUsed="1"/>
-    <w:lsdException w:name="Table Classic 3" w:semiHidden="1" w:unhideWhenUsed="1"/>
-    <w:lsdException w:name="Table Classic 4" w:semiHidden="1" w:unhideWhenUsed="1"/>
-    <w:lsdException w:name="Table Colorful 1" w:semiHidden="1" w:unhideWhenUsed="1"/>
-    <w:lsdException w:name="Table Colorful 2" w:semiHidden="1" w:unhideWhenUsed="1"/>
-    <w:lsdException w:name="Table Colorful 3" w:semiHidden="1" w:unhideWhenUsed="1"/>
-    <w:lsdException w:name="Table Columns 1" w:semiHidden="1" w:unhideWhenUsed="1"/>
-    <w:lsdException w:name="Table Columns 2" w:semiHidden="1" w:unhideWhenUsed="1"/>
-    <w:lsdException w:name="Table Columns 3" w:semiHidden="1" w:unhideWhenUsed="1"/>
-    <w:lsdException w:name="Table Columns 4" w:semiHidden="1" w:unhideWhenUsed="1"/>
-    <w:lsdException w:name="Table Columns 5" w:semiHidden="1" w:unhideWhenUsed="1"/>
-    <w:lsdException w:name="Table Grid 1" w:semiHidden="1" w:unhideWhenUsed="1"/>
-    <w:lsdException w:name="Table Grid 2" w:semiHidden="1" w:unhideWhenUsed="1"/>
-    <w:lsdException w:name="Table Grid 3" w:semiHidden="1" w:unhideWhenUsed="1"/>
-    <w:lsdException w:name="Table Grid 4" w:semiHidden="1" w:unhideWhenUsed="1"/>
-    <w:lsdException w:name="Table Grid 5" w:semiHidden="1" w:unhideWhenUsed="1"/>
-    <w:lsdException w:name="Table Grid 6" w:semiHidden="1" w:unhideWhenUsed="1"/>
-    <w:lsdException w:name="Table Grid 7" w:semiHidden="1" w:unhideWhenUsed="1"/>
-    <w:lsdException w:name="Table Grid 8" w:semiHidden="1" w:unhideWhenUsed="1"/>
-    <w:lsdException w:name="Table List 1" w:semiHidden="1" w:unhideWhenUsed="1"/>
-    <w:lsdException w:name="Table List 2" w:semiHidden="1" w:unhideWhenUsed="1"/>
-    <w:lsdException w:name="Table List 3" w:semiHidden="1" w:unhideWhenUsed="1"/>
-    <w:lsdException w:name="Table List 4" w:semiHidden="1" w:unhideWhenUsed="1"/>
-    <w:lsdException w:name="Table List 5" w:semiHidden="1" w:unhideWhenUsed="1"/>
-    <w:lsdException w:name="Table List 6" w:semiHidden="1" w:unhideWhenUsed="1"/>
-    <w:lsdException w:name="Table List 7" w:semiHidden="1" w:unhideWhenUsed="1"/>
-    <w:lsdException w:name="Table List 8" w:semiHidden="1" w:unhideWhenUsed="1"/>
-    <w:lsdException w:name="Table 3D effects 1" w:semiHidden="1" w:unhideWhenUsed="1"/>
-    <w:lsdException w:name="Table 3D effects 2" w:semiHidden="1" w:unhideWhenUsed="1"/>
-    <w:lsdException w:name="Table 3D effects 3" w:semiHidden="1" w:unhideWhenUsed="1"/>
-    <w:lsdException w:name="Table Contemporary" w:semiHidden="1" w:unhideWhenUsed="1"/>
-    <w:lsdException w:name="Table Elegant" w:semiHidden="1" w:unhideWhenUsed="1"/>
-    <w:lsdException w:name="Table Professional" w:semiHidden="1" w:unhideWhenUsed="1"/>
-    <w:lsdException w:name="Table Subtle 1" w:semiHidden="1" w:unhideWhenUsed="1"/>
-    <w:lsdException w:name="Table Subtle 2" w:semiHidden="1" w:unhideWhenUsed="1"/>
-    <w:lsdException w:name="Table Web 1" w:semiHidden="1" w:unhideWhenUsed="1"/>
-    <w:lsdException w:name="Table Web 2" w:semiHidden="1" w:unhideWhenUsed="1"/>
-    <w:lsdException w:name="Table Web 3" w:semiHidden="1" w:unhideWhenUsed="1"/>
-    <w:lsdException w:name="Balloon Text" w:semiHidden="1" w:unhideWhenUsed="1"/>
-    <w:lsdException w:name="Table Grid" w:uiPriority="59"/>
-    <w:lsdException w:name="Table Theme" w:semiHidden="1" w:unhideWhenUsed="1"/>
-    <w:lsdException w:name="Placeholder Text" w:semiHidden="1"/>
-    <w:lsdException w:name="No Spacing" w:uiPriority="1" w:qFormat="1"/>
-    <w:lsdException w:name="Light Shading" w:uiPriority="60"/>
-    <w:lsdException w:name="Light List" w:uiPriority="61"/>
-    <w:lsdException w:name="Light Grid" w:uiPriority="62"/>
-    <w:lsdException w:name="Medium Shading 1" w:uiPriority="63"/>
-    <w:lsdException w:name="Medium Shading 2" w:uiPriority="64"/>
-    <w:lsdException w:name="Medium List 1" w:uiPriority="65"/>
-    <w:lsdException w:name="Medium List 2" w:uiPriority="66"/>
-    <w:lsdException w:name="Medium Grid 1" w:uiPriority="67"/>
-    <w:lsdException w:name="Medium Grid 2" w:uiPriority="68"/>
-    <w:lsdException w:name="Medium Grid 3" w:uiPriority="69"/>
-    <w:lsdException w:name="Dark List" w:uiPriority="70"/>
-    <w:lsdException w:name="Colorful Shading" w:uiPriority="71"/>
-    <w:lsdException w:name="Colorful List" w:uiPriority="72"/>
-    <w:lsdException w:name="Colorful Grid" w:uiPriority="73"/>
-    <w:lsdException w:name="Light Shading Accent 1" w:uiPriority="60"/>
-    <w:lsdException w:name="Light List Accent 1" w:uiPriority="61"/>
-    <w:lsdException w:name="Light Grid Accent 1" w:uiPriority="62"/>
-    <w:lsdException w:name="Medium Shading 1 Accent 1" w:uiPriority="63"/>
-    <w:lsdException w:name="Medium Shading 2 Accent 1" w:uiPriority="64"/>
-    <w:lsdException w:name="Medium List 1 Accent 1" w:uiPriority="65"/>
-    <w:lsdException w:name="Revision" w:semiHidden="1"/>
-    <w:lsdException w:name="List Paragraph" w:uiPriority="34" w:qFormat="1"/>
-    <w:lsdException w:name="Quote" w:uiPriority="29" w:qFormat="1"/>
-    <w:lsdException w:name="Intense Quote" w:uiPriority="30" w:qFormat="1"/>
-    <w:lsdException w:name="Medium List 2 Accent 1" w:uiPriority="66"/>
-    <w:lsdException w:name="Medium Grid 1 Accent 1" w:uiPriority="67"/>
-    <w:lsdException w:name="Medium Grid 2 Accent 1" w:uiPriority="68"/>
-    <w:lsdException w:name="Medium Grid 3 Accent 1" w:uiPriority="69"/>
-    <w:lsdException w:name="Dark List Accent 1" w:uiPriority="70"/>
-    <w:lsdException w:name="Colorful Shading Accent 1" w:uiPriority="71"/>
-    <w:lsdException w:name="Colorful List Accent 1" w:uiPriority="72"/>
-    <w:lsdException w:name="Colorful Grid Accent 1" w:uiPriority="73"/>
-    <w:lsdException w:name="Light Shading Accent 2" w:uiPriority="60"/>
-    <w:lsdException w:name="Light List Accent 2" w:uiPriority="61"/>
-    <w:lsdException w:name="Light Grid Accent 2" w:uiPriority="62"/>
-    <w:lsdException w:name="Medium Shading 1 Accent 2" w:uiPriority="63"/>
-    <w:lsdException w:name="Medium Shading 2 Accent 2" w:uiPriority="64"/>
-    <w:lsdException w:name="Medium List 1 Accent 2" w:uiPriority="65"/>
-    <w:lsdException w:name="Medium List 2 Accent 2" w:uiPriority="66"/>
-    <w:lsdException w:name="Medium Grid 1 Accent 2" w:uiPriority="67"/>
-    <w:lsdException w:name="Medium Grid 2 Accent 2" w:uiPriority="68"/>
-    <w:lsdException w:name="Medium Grid 3 Accent 2" w:uiPriority="69"/>
-    <w:lsdException w:name="Dark List Accent 2" w:uiPriority="70"/>
-    <w:lsdException w:name="Colorful Shading Accent 2" w:uiPriority="71"/>
-    <w:lsdException w:name="Colorful List Accent 2" w:uiPriority="72"/>
-    <w:lsdException w:name="Colorful Grid Accent 2" w:uiPriority="73"/>
-    <w:lsdException w:name="Light Shading Accent 3" w:uiPriority="60"/>
-    <w:lsdException w:name="Light List Accent 3" w:uiPriority="61"/>
-    <w:lsdException w:name="Light Grid Accent 3" w:uiPriority="62"/>
-    <w:lsdException w:name="Medium Shading 1 Accent 3" w:uiPriority="63"/>
-    <w:lsdException w:name="Medium Shading 2 Accent 3" w:uiPriority="64"/>
-    <w:lsdException w:name="Medium List 1 Accent 3" w:uiPriority="65"/>
-    <w:lsdException w:name="Medium List 2 Accent 3" w:uiPriority="66"/>
-    <w:lsdException w:name="Medium Grid 1 Accent 3" w:uiPriority="67"/>
-    <w:lsdException w:name="Medium Grid 2 Accent 3" w:uiPriority="68"/>
-    <w:lsdException w:name="Medium Grid 3 Accent 3" w:uiPriority="69"/>
-    <w:lsdException w:name="Dark List Accent 3" w:uiPriority="70"/>
-    <w:lsdException w:name="Colorful Shading Accent 3" w:uiPriority="71"/>
-    <w:lsdException w:name="Colorful List Accent 3" w:uiPriority="72"/>
-    <w:lsdException w:name="Colorful Grid Accent 3" w:uiPriority="73"/>
-    <w:lsdException w:name="Light Shading Accent 4" w:uiPriority="60"/>
-    <w:lsdException w:name="Light List Accent 4" w:uiPriority="61"/>
-    <w:lsdException w:name="Light Grid Accent 4" w:uiPriority="62"/>
-    <w:lsdException w:name="Medium Shading 1 Accent 4" w:uiPriority="63"/>
-    <w:lsdException w:name="Medium Shading 2 Accent 4" w:uiPriority="64"/>
-    <w:lsdException w:name="Medium List 1 Accent 4" w:uiPriority="65"/>
-    <w:lsdException w:name="Medium List 2 Accent 4" w:uiPriority="66"/>
-    <w:lsdException w:name="Medium Grid 1 Accent 4" w:uiPriority="67"/>
-    <w:lsdException w:name="Medium Grid 2 Accent 4" w:uiPriority="68"/>
-    <w:lsdException w:name="Medium Grid 3 Accent 4" w:uiPriority="69"/>
-    <w:lsdException w:name="Dark List Accent 4" w:uiPriority="70"/>
-    <w:lsdException w:name="Colorful Shading Accent 4" w:uiPriority="71"/>
-    <w:lsdException w:name="Colorful List Accent 4" w:uiPriority="72"/>
-    <w:lsdException w:name="Colorful Grid Accent 4" w:uiPriority="73"/>
-    <w:lsdException w:name="Light Shading Accent 5" w:uiPriority="60"/>
-    <w:lsdException w:name="Light List Accent 5" w:uiPriority="61"/>
-    <w:lsdException w:name="Light Grid Accent 5" w:uiPriority="62"/>
-    <w:lsdException w:name="Medium Shading 1 Accent 5" w:uiPriority="63"/>
-    <w:lsdException w:name="Medium Shading 2 Accent 5" w:uiPriority="64"/>
-    <w:lsdException w:name="Medium List 1 Accent 5" w:uiPriority="65"/>
-    <w:lsdException w:name="Medium List 2 Accent 5" w:uiPriority="66"/>
-    <w:lsdException w:name="Medium Grid 1 Accent 5" w:uiPriority="67"/>
-    <w:lsdException w:name="Medium Grid 2 Accent 5" w:uiPriority="68"/>
-    <w:lsdException w:name="Medium Grid 3 Accent 5" w:uiPriority="69"/>
-    <w:lsdException w:name="Dark List Accent 5" w:uiPriority="70"/>
-    <w:lsdException w:name="Colorful Shading Accent 5" w:uiPriority="71"/>
-    <w:lsdException w:name="Colorful List Accent 5" w:uiPriority="72"/>
-    <w:lsdException w:name="Colorful Grid Accent 5" w:uiPriority="73"/>
-    <w:lsdException w:name="Light Shading Accent 6" w:uiPriority="60"/>
-    <w:lsdException w:name="Light List Accent 6" w:uiPriority="61"/>
-    <w:lsdException w:name="Light Grid Accent 6" w:uiPriority="62"/>
-    <w:lsdException w:name="Medium Shading 1 Accent 6" w:uiPriority="63"/>
-    <w:lsdException w:name="Medium Shading 2 Accent 6" w:uiPriority="64"/>
-    <w:lsdException w:name="Medium List 1 Accent 6" w:uiPriority="65"/>
-    <w:lsdException w:name="Medium List 2 Accent 6" w:uiPriority="66"/>
-    <w:lsdException w:name="Medium Grid 1 Accent 6" w:uiPriority="67"/>
-    <w:lsdException w:name="Medium Grid 2 Accent 6" w:uiPriority="68"/>
-    <w:lsdException w:name="Medium Grid 3 Accent 6" w:uiPriority="69"/>
-    <w:lsdException w:name="Dark List Accent 6" w:uiPriority="70"/>
-    <w:lsdException w:name="Colorful Shading Accent 6" w:uiPriority="71"/>
-    <w:lsdException w:name="Colorful List Accent 6" w:uiPriority="72"/>
-    <w:lsdException w:name="Colorful Grid Accent 6" w:uiPriority="73"/>
-    <w:lsdException w:name="Subtle Emphasis" w:uiPriority="19" w:qFormat="1"/>
-    <w:lsdException w:name="Intense Emphasis" w:uiPriority="21" w:qFormat="1"/>
-    <w:lsdException w:name="Subtle Reference" w:uiPriority="31" w:qFormat="1"/>
-    <w:lsdException w:name="Intense Reference" w:uiPriority="32" w:qFormat="1"/>
-    <w:lsdException w:name="Book Title" w:uiPriority="33" w:qFormat="1"/>
-    <w:lsdException w:name="Bibliography" w:semiHidden="1" w:uiPriority="37" w:unhideWhenUsed="1"/>
-    <w:lsdException w:name="TOC Heading" w:semiHidden="1" w:uiPriority="39" w:unhideWhenUsed="1" w:qFormat="1"/>
-    <w:lsdException w:name="Plain Table 1" w:uiPriority="41"/>
-    <w:lsdException w:name="Plain Table 2" w:uiPriority="42"/>
-    <w:lsdException w:name="Plain Table 3" w:uiPriority="43"/>
-    <w:lsdException w:name="Plain Table 4" w:uiPriority="44"/>
-    <w:lsdException w:name="Plain Table 5" w:uiPriority="45"/>
-    <w:lsdException w:name="Grid Table Light" w:uiPriority="40"/>
-    <w:lsdException w:name="Grid Table 1 Light" w:uiPriority="46"/>
-    <w:lsdException w:name="Grid Table 2" w:uiPriority="47"/>
-    <w:lsdException w:name="Grid Table 3" w:uiPriority="48"/>
-    <w:lsdException w:name="Grid Table 4" w:uiPriority="49"/>
-    <w:lsdException w:name="Grid Table 5 Dark" w:uiPriority="50"/>
-    <w:lsdException w:name="Grid Table 6 Colorful" w:uiPriority="51"/>
-    <w:lsdException w:name="Grid Table 7 Colorful" w:uiPriority="52"/>
-    <w:lsdException w:name="Grid Table 1 Light Accent 1" w:uiPriority="46"/>
-    <w:lsdException w:name="Grid Table 2 Accent 1" w:uiPriority="47"/>
-    <w:lsdException w:name="Grid Table 3 Accent 1" w:uiPriority="48"/>
-    <w:lsdException w:name="Grid Table 4 Accent 1" w:uiPriority="49"/>
-    <w:lsdException w:name="Grid Table 5 Dark Accent 1" w:uiPriority="50"/>
-    <w:lsdException w:name="Grid Table 6 Colorful Accent 1" w:uiPriority="51"/>
-    <w:lsdException w:name="Grid Table 7 Colorful Accent 1" w:uiPriority="52"/>
-    <w:lsdException w:name="Grid Table 1 Light Accent 2" w:uiPriority="46"/>
-    <w:lsdException w:name="Grid Table 2 Accent 2" w:uiPriority="47"/>
-    <w:lsdException w:name="Grid Table 3 Accent 2" w:uiPriority="48"/>
-    <w:lsdException w:name="Grid Table 4 Accent 2" w:uiPriority="49"/>
-    <w:lsdException w:name="Grid Table 5 Dark Accent 2" w:uiPriority="50"/>
-    <w:lsdException w:name="Grid Table 6 Colorful Accent 2" w:uiPriority="51"/>
-    <w:lsdException w:name="Grid Table 7 Colorful Accent 2" w:uiPriority="52"/>
-    <w:lsdException w:name="Grid Table 1 Light Accent 3" w:uiPriority="46"/>
-    <w:lsdException w:name="Grid Table 2 Accent 3" w:uiPriority="47"/>
-    <w:lsdException w:name="Grid Table 3 Accent 3" w:uiPriority="48"/>
-    <w:lsdException w:name="Grid Table 4 Accent 3" w:uiPriority="49"/>
-    <w:lsdException w:name="Grid Table 5 Dark Accent 3" w:uiPriority="50"/>
-    <w:lsdException w:name="Grid Table 6 Colorful Accent 3" w:uiPriority="51"/>
-    <w:lsdException w:name="Grid Table 7 Colorful Accent 3" w:uiPriority="52"/>
-    <w:lsdException w:name="Grid Table 1 Light Accent 4" w:uiPriority="46"/>
-    <w:lsdException w:name="Grid Table 2 Accent 4" w:uiPriority="47"/>
-    <w:lsdException w:name="Grid Table 3 Accent 4" w:uiPriority="48"/>
-    <w:lsdException w:name="Grid Table 4 Accent 4" w:uiPriority="49"/>
-    <w:lsdException w:name="Grid Table 5 Dark Accent 4" w:uiPriority="50"/>
-    <w:lsdException w:name="Grid Table 6 Colorful Accent 4" w:uiPriority="51"/>
-    <w:lsdException w:name="Grid Table 7 Colorful Accent 4" w:uiPriority="52"/>
-    <w:lsdException w:name="Grid Table 1 Light Accent 5" w:uiPriority="46"/>
-    <w:lsdException w:name="Grid Table 2 Accent 5" w:uiPriority="47"/>
-    <w:lsdException w:name="Grid Table 3 Accent 5" w:uiPriority="48"/>
-    <w:lsdException w:name="Grid Table 4 Accent 5" w:uiPriority="49"/>
-    <w:lsdException w:name="Grid Table 5 Dark Accent 5" w:uiPriority="50"/>
-    <w:lsdException w:name="Grid Table 6 Colorful Accent 5" w:uiPriority="51"/>
-    <w:lsdException w:name="Grid Table 7 Colorful Accent 5" w:uiPriority="52"/>
-    <w:lsdException w:name="Grid Table 1 Light Accent 6" w:uiPriority="46"/>
-    <w:lsdException w:name="Grid Table 2 Accent 6" w:uiPriority="47"/>
-    <w:lsdException w:name="Grid Table 3 Accent 6" w:uiPriority="48"/>
-    <w:lsdException w:name="Grid Table 4 Accent 6" w:uiPriority="49"/>
-    <w:lsdException w:name="Grid Table 5 Dark Accent 6" w:uiPriority="50"/>
-    <w:lsdException w:name="Grid Table 6 Colorful Accent 6" w:uiPriority="51"/>
-    <w:lsdException w:name="Grid Table 7 Colorful Accent 6" w:uiPriority="52"/>
-    <w:lsdException w:name="List Table 1 Light" w:uiPriority="46"/>
-    <w:lsdException w:name="List Table 2" w:uiPriority="47"/>
-    <w:lsdException w:name="List Table 3" w:uiPriority="48"/>
-    <w:lsdException w:name="List Table 4" w:uiPriority="49"/>
-    <w:lsdException w:name="List Table 5 Dark" w:uiPriority="50"/>
-    <w:lsdException w:name="List Table 6 Colorful" w:uiPriority="51"/>
-    <w:lsdException w:name="List Table 7 Colorful" w:uiPriority="52"/>
-    <w:lsdException w:name="List Table 1 Light Accent 1" w:uiPriority="46"/>
-    <w:lsdException w:name="List Table 2 Accent 1" w:uiPriority="47"/>
-    <w:lsdException w:name="List Table 3 Accent 1" w:uiPriority="48"/>
-    <w:lsdException w:name="List Table 4 Accent 1" w:uiPriority="49"/>
-    <w:lsdException w:name="List Table 5 Dark Accent 1" w:uiPriority="50"/>
-    <w:lsdException w:name="List Table 6 Colorful Accent 1" w:uiPriority="51"/>
-    <w:lsdException w:name="List Table 7 Colorful Accent 1" w:uiPriority="52"/>
-    <w:lsdException w:name="List Table 1 Light Accent 2" w:uiPriority="46"/>
-    <w:lsdException w:name="List Table 2 Accent 2" w:uiPriority="47"/>
-    <w:lsdException w:name="List Table 3 Accent 2" w:uiPriority="48"/>
-    <w:lsdException w:name="List Table 4 Accent 2" w:uiPriority="49"/>
-    <w:lsdException w:name="List Table 5 Dark Accent 2" w:uiPriority="50"/>
-    <w:lsdException w:name="List Table 6 Colorful Accent 2" w:uiPriority="51"/>
-    <w:lsdException w:name="List Table 7 Colorful Accent 2" w:uiPriority="52"/>
-    <w:lsdException w:name="List Table 1 Light Accent 3" w:uiPriority="46"/>
-    <w:lsdException w:name="List Table 2 Accent 3" w:uiPriority="47"/>
-    <w:lsdException w:name="List Table 3 Accent 3" w:uiPriority="48"/>
-    <w:lsdException w:name="List Table 4 Accent 3" w:uiPriority="49"/>
-    <w:lsdException w:name="List Table 5 Dark Accent 3" w:uiPriority="50"/>
-    <w:lsdException w:name="List Table 6 Colorful Accent 3" w:uiPriority="51"/>
-    <w:lsdException w:name="List Table 7 Colorful Accent 3" w:uiPriority="52"/>
-    <w:lsdException w:name="List Table 1 Light Accent 4" w:uiPriority="46"/>
-    <w:lsdException w:name="List Table 2 Accent 4" w:uiPriority="47"/>
-    <w:lsdException w:name="List Table 3 Accent 4" w:uiPriority="48"/>
-    <w:lsdException w:name="List Table 4 Accent 4" w:uiPriority="49"/>
-    <w:lsdException w:name="List Table 5 Dark Accent 4" w:uiPriority="50"/>
-    <w:lsdException w:name="List Table 6 Colorful Accent 4" w:uiPriority="51"/>
-    <w:lsdException w:name="List Table 7 Colorful Accent 4" w:uiPriority="52"/>
-    <w:lsdException w:name="List Table 1 Light Accent 5" w:uiPriority="46"/>
-    <w:lsdException w:name="List Table 2 Accent 5" w:uiPriority="47"/>
-    <w:lsdException w:name="List Table 3 Accent 5" w:uiPriority="48"/>
-    <w:lsdException w:name="List Table 4 Accent 5" w:uiPriority="49"/>
-    <w:lsdException w:name="List Table 5 Dark Accent 5" w:uiPriority="50"/>
-    <w:lsdException w:name="List Table 6 Colorful Accent 5" w:uiPriority="51"/>
-    <w:lsdException w:name="List Table 7 Colorful Accent 5" w:uiPriority="52"/>
-    <w:lsdException w:name="List Table 1 Light Accent 6" w:uiPriority="46"/>
-    <w:lsdException w:name="List Table 2 Accent 6" w:uiPriority="47"/>
-    <w:lsdException w:name="List Table 3 Accent 6" w:uiPriority="48"/>
-    <w:lsdException w:name="List Table 4 Accent 6" w:uiPriority="49"/>
-    <w:lsdException w:name="List Table 5 Dark Accent 6" w:uiPriority="50"/>
-    <w:lsdException w:name="List Table 6 Colorful Accent 6" w:uiPriority="51"/>
-    <w:lsdException w:name="List Table 7 Colorful Accent 6" w:uiPriority="52"/>
+  <w:latentStyles w:defLockedState="0" w:defUIPriority="99" w:defSemiHidden="1" w:defUnhideWhenUsed="1" w:defQFormat="0" w:count="267">
+    <w:lsdException w:name="Normal" w:semiHidden="0" w:uiPriority="0" w:unhideWhenUsed="0" w:qFormat="1"/>
+    <w:lsdException w:name="heading 1" w:semiHidden="0" w:uiPriority="9" w:unhideWhenUsed="0" w:qFormat="1"/>
+    <w:lsdException w:name="heading 2" w:uiPriority="9" w:qFormat="1"/>
+    <w:lsdException w:name="heading 3" w:uiPriority="9" w:qFormat="1"/>
+    <w:lsdException w:name="heading 4" w:uiPriority="9" w:qFormat="1"/>
+    <w:lsdException w:name="heading 5" w:uiPriority="9" w:qFormat="1"/>
+    <w:lsdException w:name="heading 6" w:uiPriority="9" w:qFormat="1"/>
+    <w:lsdException w:name="heading 7" w:uiPriority="9" w:qFormat="1"/>
+    <w:lsdException w:name="heading 8" w:uiPriority="9" w:qFormat="1"/>
+    <w:lsdException w:name="heading 9" w:uiPriority="9" w:qFormat="1"/>
+    <w:lsdException w:name="toc 1" w:uiPriority="39"/>
+    <w:lsdException w:name="toc 2" w:uiPriority="39"/>
+    <w:lsdException w:name="toc 3" w:uiPriority="39"/>
+    <w:lsdException w:name="toc 4" w:uiPriority="39"/>
+    <w:lsdException w:name="toc 5" w:uiPriority="39"/>
+    <w:lsdException w:name="toc 6" w:uiPriority="39"/>
+    <w:lsdException w:name="toc 7" w:uiPriority="39"/>
+    <w:lsdException w:name="toc 8" w:uiPriority="39"/>
+    <w:lsdException w:name="toc 9" w:uiPriority="39"/>
+    <w:lsdException w:name="caption" w:uiPriority="35" w:qFormat="1"/>
+    <w:lsdException w:name="Title" w:semiHidden="0" w:uiPriority="10" w:unhideWhenUsed="0" w:qFormat="1"/>
+    <w:lsdException w:name="Default Paragraph Font" w:uiPriority="1"/>
+    <w:lsdException w:name="Subtitle" w:semiHidden="0" w:uiPriority="11" w:unhideWhenUsed="0" w:qFormat="1"/>
+    <w:lsdException w:name="Strong" w:semiHidden="0" w:uiPriority="22" w:unhideWhenUsed="0" w:qFormat="1"/>
+    <w:lsdException w:name="Emphasis" w:semiHidden="0" w:uiPriority="20" w:unhideWhenUsed="0" w:qFormat="1"/>
+    <w:lsdException w:name="Table Grid" w:semiHidden="0" w:uiPriority="59" w:unhideWhenUsed="0"/>
+    <w:lsdException w:name="Placeholder Text" w:unhideWhenUsed="0"/>
+    <w:lsdException w:name="No Spacing" w:semiHidden="0" w:uiPriority="1" w:unhideWhenUsed="0" w:qFormat="1"/>
+    <w:lsdException w:name="Light Shading" w:semiHidden="0" w:uiPriority="60" w:unhideWhenUsed="0"/>
+    <w:lsdException w:name="Light List" w:semiHidden="0" w:uiPriority="61" w:unhideWhenUsed="0"/>
+    <w:lsdException w:name="Light Grid" w:semiHidden="0" w:uiPriority="62" w:unhideWhenUsed="0"/>
+    <w:lsdException w:name="Medium Shading 1" w:semiHidden="0" w:uiPriority="63" w:unhideWhenUsed="0"/>
+    <w:lsdException w:name="Medium Shading 2" w:semiHidden="0" w:uiPriority="64" w:unhideWhenUsed="0"/>
+    <w:lsdException w:name="Medium List 1" w:semiHidden="0" w:uiPriority="65" w:unhideWhenUsed="0"/>
+    <w:lsdException w:name="Medium List 2" w:semiHidden="0" w:uiPriority="66" w:unhideWhenUsed="0"/>
+    <w:lsdException w:name="Medium Grid 1" w:semiHidden="0" w:uiPriority="67" w:unhideWhenUsed="0"/>
+    <w:lsdException w:name="Medium Grid 2" w:semiHidden="0" w:uiPriority="68" w:unhideWhenUsed="0"/>
+    <w:lsdException w:name="Medium Grid 3" w:semiHidden="0" w:uiPriority="69" w:unhideWhenUsed="0"/>
+    <w:lsdException w:name="Dark List" w:semiHidden="0" w:uiPriority="70" w:unhideWhenUsed="0"/>
+    <w:lsdException w:name="Colorful Shading" w:semiHidden="0" w:uiPriority="71" w:unhideWhenUsed="0"/>
+    <w:lsdException w:name="Colorful List" w:semiHidden="0" w:uiPriority="72" w:unhideWhenUsed="0"/>
+    <w:lsdException w:name="Colorful Grid" w:semiHidden="0" w:uiPriority="73" w:unhideWhenUsed="0"/>
+    <w:lsdException w:name="Light Shading Accent 1" w:semiHidden="0" w:uiPriority="60" w:unhideWhenUsed="0"/>
+    <w:lsdException w:name="Light List Accent 1" w:semiHidden="0" w:uiPriority="61" w:unhideWhenUsed="0"/>
+    <w:lsdException w:name="Light Grid Accent 1" w:semiHidden="0" w:uiPriority="62" w:unhideWhenUsed="0"/>
+    <w:lsdException w:name="Medium Shading 1 Accent 1" w:semiHidden="0" w:uiPriority="63" w:unhideWhenUsed="0"/>
+    <w:lsdException w:name="Medium Shading 2 Accent 1" w:semiHidden="0" w:uiPriority="64" w:unhideWhenUsed="0"/>
+    <w:lsdException w:name="Medium List 1 Accent 1" w:semiHidden="0" w:uiPriority="65" w:unhideWhenUsed="0"/>
+    <w:lsdException w:name="Revision" w:unhideWhenUsed="0"/>
+    <w:lsdException w:name="List Paragraph" w:semiHidden="0" w:uiPriority="34" w:unhideWhenUsed="0" w:qFormat="1"/>
+    <w:lsdException w:name="Quote" w:semiHidden="0" w:uiPriority="29" w:unhideWhenUsed="0" w:qFormat="1"/>
+    <w:lsdException w:name="Intense Quote" w:semiHidden="0" w:uiPriority="30" w:unhideWhenUsed="0" w:qFormat="1"/>
+    <w:lsdException w:name="Medium List 2 Accent 1" w:semiHidden="0" w:uiPriority="66" w:unhideWhenUsed="0"/>
+    <w:lsdException w:name="Medium Grid 1 Accent 1" w:semiHidden="0" w:uiPriority="67" w:unhideWhenUsed="0"/>
+    <w:lsdException w:name="Medium Grid 2 Accent 1" w:semiHidden="0" w:uiPriority="68" w:unhideWhenUsed="0"/>
+    <w:lsdException w:name="Medium Grid 3 Accent 1" w:semiHidden="0" w:uiPriority="69" w:unhideWhenUsed="0"/>
+    <w:lsdException w:name="Dark List Accent 1" w:semiHidden="0" w:uiPriority="70" w:unhideWhenUsed="0"/>
+    <w:lsdException w:name="Colorful Shading Accent 1" w:semiHidden="0" w:uiPriority="71" w:unhideWhenUsed="0"/>
+    <w:lsdException w:name="Colorful List Accent 1" w:semiHidden="0" w:uiPriority="72" w:unhideWhenUsed="0"/>
+    <w:lsdException w:name="Colorful Grid Accent 1" w:semiHidden="0" w:uiPriority="73" w:unhideWhenUsed="0"/>
+    <w:lsdException w:name="Light Shading Accent 2" w:semiHidden="0" w:uiPriority="60" w:unhideWhenUsed="0"/>
+    <w:lsdException w:name="Light List Accent 2" w:semiHidden="0" w:uiPriority="61" w:unhideWhenUsed="0"/>
+    <w:lsdException w:name="Light Grid Accent 2" w:semiHidden="0" w:uiPriority="62" w:unhideWhenUsed="0"/>
+    <w:lsdException w:name="Medium Shading 1 Accent 2" w:semiHidden="0" w:uiPriority="63" w:unhideWhenUsed="0"/>
+    <w:lsdException w:name="Medium Shading 2 Accent 2" w:semiHidden="0" w:uiPriority="64" w:unhideWhenUsed="0"/>
+    <w:lsdException w:name="Medium List 1 Accent 2" w:semiHidden="0" w:uiPriority="65" w:unhideWhenUsed="0"/>
+    <w:lsdException w:name="Medium List 2 Accent 2" w:semiHidden="0" w:uiPriority="66" w:unhideWhenUsed="0"/>
+    <w:lsdException w:name="Medium Grid 1 Accent 2" w:semiHidden="0" w:uiPriority="67" w:unhideWhenUsed="0"/>
+    <w:lsdException w:name="Medium Grid 2 Accent 2" w:semiHidden="0" w:uiPriority="68" w:unhideWhenUsed="0"/>
+    <w:lsdException w:name="Medium Grid 3 Accent 2" w:semiHidden="0" w:uiPriority="69" w:unhideWhenUsed="0"/>
+    <w:lsdException w:name="Dark List Accent 2" w:semiHidden="0" w:uiPriority="70" w:unhideWhenUsed="0"/>
+    <w:lsdException w:name="Colorful Shading Accent 2" w:semiHidden="0" w:uiPriority="71" w:unhideWhenUsed="0"/>
+    <w:lsdException w:name="Colorful List Accent 2" w:semiHidden="0" w:uiPriority="72" w:unhideWhenUsed="0"/>
+    <w:lsdException w:name="Colorful Grid Accent 2" w:semiHidden="0" w:uiPriority="73" w:unhideWhenUsed="0"/>
+    <w:lsdException w:name="Light Shading Accent 3" w:semiHidden="0" w:uiPriority="60" w:unhideWhenUsed="0"/>
+    <w:lsdException w:name="Light List Accent 3" w:semiHidden="0" w:uiPriority="61" w:unhideWhenUsed="0"/>
+    <w:lsdException w:name="Light Grid Accent 3" w:semiHidden="0" w:uiPriority="62" w:unhideWhenUsed="0"/>
+    <w:lsdException w:name="Medium Shading 1 Accent 3" w:semiHidden="0" w:uiPriority="63" w:unhideWhenUsed="0"/>
+    <w:lsdException w:name="Medium Shading 2 Accent 3" w:semiHidden="0" w:uiPriority="64" w:unhideWhenUsed="0"/>
+    <w:lsdException w:name="Medium List 1 Accent 3" w:semiHidden="0" w:uiPriority="65" w:unhideWhenUsed="0"/>
+    <w:lsdException w:name="Medium List 2 Accent 3" w:semiHidden="0" w:uiPriority="66" w:unhideWhenUsed="0"/>
+    <w:lsdException w:name="Medium Grid 1 Accent 3" w:semiHidden="0" w:uiPriority="67" w:unhideWhenUsed="0"/>
+    <w:lsdException w:name="Medium Grid 2 Accent 3" w:semiHidden="0" w:uiPriority="68" w:unhideWhenUsed="0"/>
+    <w:lsdException w:name="Medium Grid 3 Accent 3" w:semiHidden="0" w:uiPriority="69" w:unhideWhenUsed="0"/>
+    <w:lsdException w:name="Dark List Accent 3" w:semiHidden="0" w:uiPriority="70" w:unhideWhenUsed="0"/>
+    <w:lsdException w:name="Colorful Shading Accent 3" w:semiHidden="0" w:uiPriority="71" w:unhideWhenUsed="0"/>
+    <w:lsdException w:name="Colorful List Accent 3" w:semiHidden="0" w:uiPriority="72" w:unhideWhenUsed="0"/>
+    <w:lsdException w:name="Colorful Grid Accent 3" w:semiHidden="0" w:uiPriority="73" w:unhideWhenUsed="0"/>
+    <w:lsdException w:name="Light Shading Accent 4" w:semiHidden="0" w:uiPriority="60" w:unhideWhenUsed="0"/>
+    <w:lsdException w:name="Light List Accent 4" w:semiHidden="0" w:uiPriority="61" w:unhideWhenUsed="0"/>
+    <w:lsdException w:name="Light Grid Accent 4" w:semiHidden="0" w:uiPriority="62" w:unhideWhenUsed="0"/>
+    <w:lsdException w:name="Medium Shading 1 Accent 4" w:semiHidden="0" w:uiPriority="63" w:unhideWhenUsed="0"/>
+    <w:lsdException w:name="Medium Shading 2 Accent 4" w:semiHidden="0" w:uiPriority="64" w:unhideWhenUsed="0"/>
+    <w:lsdException w:name="Medium List 1 Accent 4" w:semiHidden="0" w:uiPriority="65" w:unhideWhenUsed="0"/>
+    <w:lsdException w:name="Medium List 2 Accent 4" w:semiHidden="0" w:uiPriority="66" w:unhideWhenUsed="0"/>
+    <w:lsdException w:name="Medium Grid 1 Accent 4" w:semiHidden="0" w:uiPriority="67" w:unhideWhenUsed="0"/>
+    <w:lsdException w:name="Medium Grid 2 Accent 4" w:semiHidden="0" w:uiPriority="68" w:unhideWhenUsed="0"/>
+    <w:lsdException w:name="Medium Grid 3 Accent 4" w:semiHidden="0" w:uiPriority="69" w:unhideWhenUsed="0"/>
+    <w:lsdException w:name="Dark List Accent 4" w:semiHidden="0" w:uiPriority="70" w:unhideWhenUsed="0"/>
+    <w:lsdException w:name="Colorful Shading Accent 4" w:semiHidden="0" w:uiPriority="71" w:unhideWhenUsed="0"/>
+    <w:lsdException w:name="Colorful List Accent 4" w:semiHidden="0" w:uiPriority="72" w:unhideWhenUsed="0"/>
+    <w:lsdException w:name="Colorful Grid Accent 4" w:semiHidden="0" w:uiPriority="73" w:unhideWhenUsed="0"/>
+    <w:lsdException w:name="Light Shading Accent 5" w:semiHidden="0" w:uiPriority="60" w:unhideWhenUsed="0"/>
+    <w:lsdException w:name="Light List Accent 5" w:semiHidden="0" w:uiPriority="61" w:unhideWhenUsed="0"/>
+    <w:lsdException w:name="Light Grid Accent 5" w:semiHidden="0" w:uiPriority="62" w:unhideWhenUsed="0"/>
+    <w:lsdException w:name="Medium Shading 1 Accent 5" w:semiHidden="0" w:uiPriority="63" w:unhideWhenUsed="0"/>
+    <w:lsdException w:name="Medium Shading 2 Accent 5" w:semiHidden="0" w:uiPriority="64" w:unhideWhenUsed="0"/>
+    <w:lsdException w:name="Medium List 1 Accent 5" w:semiHidden="0" w:uiPriority="65" w:unhideWhenUsed="0"/>
+    <w:lsdException w:name="Medium List 2 Accent 5" w:semiHidden="0" w:uiPriority="66" w:unhideWhenUsed="0"/>
+    <w:lsdException w:name="Medium Grid 1 Accent 5" w:semiHidden="0" w:uiPriority="67" w:unhideWhenUsed="0"/>
+    <w:lsdException w:name="Medium Grid 2 Accent 5" w:semiHidden="0" w:uiPriority="68" w:unhideWhenUsed="0"/>
+    <w:lsdException w:name="Medium Grid 3 Accent 5" w:semiHidden="0" w:uiPriority="69" w:unhideWhenUsed="0"/>
+    <w:lsdException w:name="Dark List Accent 5" w:semiHidden="0" w:uiPriority="70" w:unhideWhenUsed="0"/>
+    <w:lsdException w:name="Colorful Shading Accent 5" w:semiHidden="0" w:uiPriority="71" w:unhideWhenUsed="0"/>
+    <w:lsdException w:name="Colorful List Accent 5" w:semiHidden="0" w:uiPriority="72" w:unhideWhenUsed="0"/>
+    <w:lsdException w:name="Colorful Grid Accent 5" w:semiHidden="0" w:uiPriority="73" w:unhideWhenUsed="0"/>
+    <w:lsdException w:name="Light Shading Accent 6" w:semiHidden="0" w:uiPriority="60" w:unhideWhenUsed="0"/>
+    <w:lsdException w:name="Light List Accent 6" w:semiHidden="0" w:uiPriority="61" w:unhideWhenUsed="0"/>
+    <w:lsdException w:name="Light Grid Accent 6" w:semiHidden="0" w:uiPriority="62" w:unhideWhenUsed="0"/>
+    <w:lsdException w:name="Medium Shading 1 Accent 6" w:semiHidden="0" w:uiPriority="63" w:unhideWhenUsed="0"/>
+    <w:lsdException w:name="Medium Shading 2 Accent 6" w:semiHidden="0" w:uiPriority="64" w:unhideWhenUsed="0"/>
+    <w:lsdException w:name="Medium List 1 Accent 6" w:semiHidden="0" w:uiPriority="65" w:unhideWhenUsed="0"/>
+    <w:lsdException w:name="Medium List 2 Accent 6" w:semiHidden="0" w:uiPriority="66" w:unhideWhenUsed="0"/>
+    <w:lsdException w:name="Medium Grid 1 Accent 6" w:semiHidden="0" w:uiPriority="67" w:unhideWhenUsed="0"/>
+    <w:lsdException w:name="Medium Grid 2 Accent 6" w:semiHidden="0" w:uiPriority="68" w:unhideWhenUsed="0"/>
+    <w:lsdException w:name="Medium Grid 3 Accent 6" w:semiHidden="0" w:uiPriority="69" w:unhideWhenUsed="0"/>
+    <w:lsdException w:name="Dark List Accent 6" w:semiHidden="0" w:uiPriority="70" w:unhideWhenUsed="0"/>
+    <w:lsdException w:name="Colorful Shading Accent 6" w:semiHidden="0" w:uiPriority="71" w:unhideWhenUsed="0"/>
+    <w:lsdException w:name="Colorful List Accent 6" w:semiHidden="0" w:uiPriority="72" w:unhideWhenUsed="0"/>
+    <w:lsdException w:name="Colorful Grid Accent 6" w:semiHidden="0" w:uiPriority="73" w:unhideWhenUsed="0"/>
+    <w:lsdException w:name="Subtle Emphasis" w:semiHidden="0" w:uiPriority="19" w:unhideWhenUsed="0" w:qFormat="1"/>
+    <w:lsdException w:name="Intense Emphasis" w:semiHidden="0" w:uiPriority="21" w:unhideWhenUsed="0" w:qFormat="1"/>
+    <w:lsdException w:name="Subtle Reference" w:semiHidden="0" w:uiPriority="31" w:unhideWhenUsed="0" w:qFormat="1"/>
+    <w:lsdException w:name="Intense Reference" w:semiHidden="0" w:uiPriority="32" w:unhideWhenUsed="0" w:qFormat="1"/>
+    <w:lsdException w:name="Book Title" w:semiHidden="0" w:uiPriority="33" w:unhideWhenUsed="0" w:qFormat="1"/>
+    <w:lsdException w:name="Bibliography" w:uiPriority="37"/>
+    <w:lsdException w:name="TOC Heading" w:uiPriority="39" w:qFormat="1"/>
   </w:latentStyles>
   <w:style w:type="paragraph" w:default="1" w:styleId="Normal">
     <w:name w:val="Normal"/>
@@ -2658,6 +3309,345 @@
     <w:rPr>
       <w:color w:val="800080" w:themeColor="followedHyperlink"/>
       <w:u w:val="single"/>
+    </w:rPr>
+  </w:style>
+  <w:style w:type="paragraph" w:styleId="BalloonText">
+    <w:name w:val="Balloon Text"/>
+    <w:basedOn w:val="Normal"/>
+    <w:link w:val="BalloonTextChar"/>
+    <w:uiPriority w:val="99"/>
+    <w:semiHidden/>
+    <w:unhideWhenUsed/>
+    <w:rsid w:val="001C7BED"/>
+    <w:pPr>
+      <w:spacing w:after="0" w:line="240" w:lineRule="auto"/>
+    </w:pPr>
+    <w:rPr>
+      <w:rFonts w:ascii="Tahoma" w:hAnsi="Tahoma" w:cs="Tahoma"/>
+      <w:sz w:val="16"/>
+      <w:szCs w:val="16"/>
+    </w:rPr>
+  </w:style>
+  <w:style w:type="character" w:customStyle="1" w:styleId="BalloonTextChar">
+    <w:name w:val="Balloon Text Char"/>
+    <w:basedOn w:val="DefaultParagraphFont"/>
+    <w:link w:val="BalloonText"/>
+    <w:uiPriority w:val="99"/>
+    <w:semiHidden/>
+    <w:rsid w:val="001C7BED"/>
+    <w:rPr>
+      <w:rFonts w:ascii="Tahoma" w:hAnsi="Tahoma" w:cs="Tahoma"/>
+      <w:sz w:val="16"/>
+      <w:szCs w:val="16"/>
+    </w:rPr>
+  </w:style>
+</w:styles>
+</file>
+
+<file path=word/stylesWithEffects.xml><?xml version="1.0" encoding="utf-8"?>
+<w:styles xmlns:wpc="http://schemas.microsoft.com/office/word/2010/wordprocessingCanvas" xmlns:mc="http://schemas.openxmlformats.org/markup-compatibility/2006" xmlns:o="urn:schemas-microsoft-com:office:office" xmlns:r="http://schemas.openxmlformats.org/officeDocument/2006/relationships" xmlns:m="http://schemas.openxmlformats.org/officeDocument/2006/math" xmlns:v="urn:schemas-microsoft-com:vml" xmlns:wp14="http://schemas.microsoft.com/office/word/2010/wordprocessingDrawing" xmlns:wp="http://schemas.openxmlformats.org/drawingml/2006/wordprocessingDrawing" xmlns:w10="urn:schemas-microsoft-com:office:word" xmlns:w="http://schemas.openxmlformats.org/wordprocessingml/2006/main" xmlns:w14="http://schemas.microsoft.com/office/word/2010/wordml" xmlns:wpg="http://schemas.microsoft.com/office/word/2010/wordprocessingGroup" xmlns:wpi="http://schemas.microsoft.com/office/word/2010/wordprocessingInk" xmlns:wne="http://schemas.microsoft.com/office/word/2006/wordml" xmlns:wps="http://schemas.microsoft.com/office/word/2010/wordprocessingShape" mc:Ignorable="w14 wp14">
+  <w:docDefaults>
+    <w:rPrDefault>
+      <w:rPr>
+        <w:rFonts w:ascii="Calibri" w:eastAsia="Calibri" w:hAnsi="Calibri" w:cs="Times New Roman"/>
+        <w:lang w:val="en-US" w:eastAsia="en-US" w:bidi="ar-SA"/>
+      </w:rPr>
+    </w:rPrDefault>
+    <w:pPrDefault/>
+  </w:docDefaults>
+  <w:latentStyles w:defLockedState="0" w:defUIPriority="99" w:defSemiHidden="1" w:defUnhideWhenUsed="1" w:defQFormat="0" w:count="267">
+    <w:lsdException w:name="Normal" w:semiHidden="0" w:uiPriority="0" w:unhideWhenUsed="0" w:qFormat="1"/>
+    <w:lsdException w:name="heading 1" w:semiHidden="0" w:uiPriority="9" w:unhideWhenUsed="0" w:qFormat="1"/>
+    <w:lsdException w:name="heading 2" w:uiPriority="9" w:qFormat="1"/>
+    <w:lsdException w:name="heading 3" w:uiPriority="9" w:qFormat="1"/>
+    <w:lsdException w:name="heading 4" w:uiPriority="9" w:qFormat="1"/>
+    <w:lsdException w:name="heading 5" w:uiPriority="9" w:qFormat="1"/>
+    <w:lsdException w:name="heading 6" w:uiPriority="9" w:qFormat="1"/>
+    <w:lsdException w:name="heading 7" w:uiPriority="9" w:qFormat="1"/>
+    <w:lsdException w:name="heading 8" w:uiPriority="9" w:qFormat="1"/>
+    <w:lsdException w:name="heading 9" w:uiPriority="9" w:qFormat="1"/>
+    <w:lsdException w:name="toc 1" w:uiPriority="39"/>
+    <w:lsdException w:name="toc 2" w:uiPriority="39"/>
+    <w:lsdException w:name="toc 3" w:uiPriority="39"/>
+    <w:lsdException w:name="toc 4" w:uiPriority="39"/>
+    <w:lsdException w:name="toc 5" w:uiPriority="39"/>
+    <w:lsdException w:name="toc 6" w:uiPriority="39"/>
+    <w:lsdException w:name="toc 7" w:uiPriority="39"/>
+    <w:lsdException w:name="toc 8" w:uiPriority="39"/>
+    <w:lsdException w:name="toc 9" w:uiPriority="39"/>
+    <w:lsdException w:name="caption" w:uiPriority="35" w:qFormat="1"/>
+    <w:lsdException w:name="Title" w:semiHidden="0" w:uiPriority="10" w:unhideWhenUsed="0" w:qFormat="1"/>
+    <w:lsdException w:name="Default Paragraph Font" w:uiPriority="1"/>
+    <w:lsdException w:name="Subtitle" w:semiHidden="0" w:uiPriority="11" w:unhideWhenUsed="0" w:qFormat="1"/>
+    <w:lsdException w:name="Strong" w:semiHidden="0" w:uiPriority="22" w:unhideWhenUsed="0" w:qFormat="1"/>
+    <w:lsdException w:name="Emphasis" w:semiHidden="0" w:uiPriority="20" w:unhideWhenUsed="0" w:qFormat="1"/>
+    <w:lsdException w:name="Table Grid" w:semiHidden="0" w:uiPriority="59" w:unhideWhenUsed="0"/>
+    <w:lsdException w:name="Placeholder Text" w:unhideWhenUsed="0"/>
+    <w:lsdException w:name="No Spacing" w:semiHidden="0" w:uiPriority="1" w:unhideWhenUsed="0" w:qFormat="1"/>
+    <w:lsdException w:name="Light Shading" w:semiHidden="0" w:uiPriority="60" w:unhideWhenUsed="0"/>
+    <w:lsdException w:name="Light List" w:semiHidden="0" w:uiPriority="61" w:unhideWhenUsed="0"/>
+    <w:lsdException w:name="Light Grid" w:semiHidden="0" w:uiPriority="62" w:unhideWhenUsed="0"/>
+    <w:lsdException w:name="Medium Shading 1" w:semiHidden="0" w:uiPriority="63" w:unhideWhenUsed="0"/>
+    <w:lsdException w:name="Medium Shading 2" w:semiHidden="0" w:uiPriority="64" w:unhideWhenUsed="0"/>
+    <w:lsdException w:name="Medium List 1" w:semiHidden="0" w:uiPriority="65" w:unhideWhenUsed="0"/>
+    <w:lsdException w:name="Medium List 2" w:semiHidden="0" w:uiPriority="66" w:unhideWhenUsed="0"/>
+    <w:lsdException w:name="Medium Grid 1" w:semiHidden="0" w:uiPriority="67" w:unhideWhenUsed="0"/>
+    <w:lsdException w:name="Medium Grid 2" w:semiHidden="0" w:uiPriority="68" w:unhideWhenUsed="0"/>
+    <w:lsdException w:name="Medium Grid 3" w:semiHidden="0" w:uiPriority="69" w:unhideWhenUsed="0"/>
+    <w:lsdException w:name="Dark List" w:semiHidden="0" w:uiPriority="70" w:unhideWhenUsed="0"/>
+    <w:lsdException w:name="Colorful Shading" w:semiHidden="0" w:uiPriority="71" w:unhideWhenUsed="0"/>
+    <w:lsdException w:name="Colorful List" w:semiHidden="0" w:uiPriority="72" w:unhideWhenUsed="0"/>
+    <w:lsdException w:name="Colorful Grid" w:semiHidden="0" w:uiPriority="73" w:unhideWhenUsed="0"/>
+    <w:lsdException w:name="Light Shading Accent 1" w:semiHidden="0" w:uiPriority="60" w:unhideWhenUsed="0"/>
+    <w:lsdException w:name="Light List Accent 1" w:semiHidden="0" w:uiPriority="61" w:unhideWhenUsed="0"/>
+    <w:lsdException w:name="Light Grid Accent 1" w:semiHidden="0" w:uiPriority="62" w:unhideWhenUsed="0"/>
+    <w:lsdException w:name="Medium Shading 1 Accent 1" w:semiHidden="0" w:uiPriority="63" w:unhideWhenUsed="0"/>
+    <w:lsdException w:name="Medium Shading 2 Accent 1" w:semiHidden="0" w:uiPriority="64" w:unhideWhenUsed="0"/>
+    <w:lsdException w:name="Medium List 1 Accent 1" w:semiHidden="0" w:uiPriority="65" w:unhideWhenUsed="0"/>
+    <w:lsdException w:name="Revision" w:unhideWhenUsed="0"/>
+    <w:lsdException w:name="List Paragraph" w:semiHidden="0" w:uiPriority="34" w:unhideWhenUsed="0" w:qFormat="1"/>
+    <w:lsdException w:name="Quote" w:semiHidden="0" w:uiPriority="29" w:unhideWhenUsed="0" w:qFormat="1"/>
+    <w:lsdException w:name="Intense Quote" w:semiHidden="0" w:uiPriority="30" w:unhideWhenUsed="0" w:qFormat="1"/>
+    <w:lsdException w:name="Medium List 2 Accent 1" w:semiHidden="0" w:uiPriority="66" w:unhideWhenUsed="0"/>
+    <w:lsdException w:name="Medium Grid 1 Accent 1" w:semiHidden="0" w:uiPriority="67" w:unhideWhenUsed="0"/>
+    <w:lsdException w:name="Medium Grid 2 Accent 1" w:semiHidden="0" w:uiPriority="68" w:unhideWhenUsed="0"/>
+    <w:lsdException w:name="Medium Grid 3 Accent 1" w:semiHidden="0" w:uiPriority="69" w:unhideWhenUsed="0"/>
+    <w:lsdException w:name="Dark List Accent 1" w:semiHidden="0" w:uiPriority="70" w:unhideWhenUsed="0"/>
+    <w:lsdException w:name="Colorful Shading Accent 1" w:semiHidden="0" w:uiPriority="71" w:unhideWhenUsed="0"/>
+    <w:lsdException w:name="Colorful List Accent 1" w:semiHidden="0" w:uiPriority="72" w:unhideWhenUsed="0"/>
+    <w:lsdException w:name="Colorful Grid Accent 1" w:semiHidden="0" w:uiPriority="73" w:unhideWhenUsed="0"/>
+    <w:lsdException w:name="Light Shading Accent 2" w:semiHidden="0" w:uiPriority="60" w:unhideWhenUsed="0"/>
+    <w:lsdException w:name="Light List Accent 2" w:semiHidden="0" w:uiPriority="61" w:unhideWhenUsed="0"/>
+    <w:lsdException w:name="Light Grid Accent 2" w:semiHidden="0" w:uiPriority="62" w:unhideWhenUsed="0"/>
+    <w:lsdException w:name="Medium Shading 1 Accent 2" w:semiHidden="0" w:uiPriority="63" w:unhideWhenUsed="0"/>
+    <w:lsdException w:name="Medium Shading 2 Accent 2" w:semiHidden="0" w:uiPriority="64" w:unhideWhenUsed="0"/>
+    <w:lsdException w:name="Medium List 1 Accent 2" w:semiHidden="0" w:uiPriority="65" w:unhideWhenUsed="0"/>
+    <w:lsdException w:name="Medium List 2 Accent 2" w:semiHidden="0" w:uiPriority="66" w:unhideWhenUsed="0"/>
+    <w:lsdException w:name="Medium Grid 1 Accent 2" w:semiHidden="0" w:uiPriority="67" w:unhideWhenUsed="0"/>
+    <w:lsdException w:name="Medium Grid 2 Accent 2" w:semiHidden="0" w:uiPriority="68" w:unhideWhenUsed="0"/>
+    <w:lsdException w:name="Medium Grid 3 Accent 2" w:semiHidden="0" w:uiPriority="69" w:unhideWhenUsed="0"/>
+    <w:lsdException w:name="Dark List Accent 2" w:semiHidden="0" w:uiPriority="70" w:unhideWhenUsed="0"/>
+    <w:lsdException w:name="Colorful Shading Accent 2" w:semiHidden="0" w:uiPriority="71" w:unhideWhenUsed="0"/>
+    <w:lsdException w:name="Colorful List Accent 2" w:semiHidden="0" w:uiPriority="72" w:unhideWhenUsed="0"/>
+    <w:lsdException w:name="Colorful Grid Accent 2" w:semiHidden="0" w:uiPriority="73" w:unhideWhenUsed="0"/>
+    <w:lsdException w:name="Light Shading Accent 3" w:semiHidden="0" w:uiPriority="60" w:unhideWhenUsed="0"/>
+    <w:lsdException w:name="Light List Accent 3" w:semiHidden="0" w:uiPriority="61" w:unhideWhenUsed="0"/>
+    <w:lsdException w:name="Light Grid Accent 3" w:semiHidden="0" w:uiPriority="62" w:unhideWhenUsed="0"/>
+    <w:lsdException w:name="Medium Shading 1 Accent 3" w:semiHidden="0" w:uiPriority="63" w:unhideWhenUsed="0"/>
+    <w:lsdException w:name="Medium Shading 2 Accent 3" w:semiHidden="0" w:uiPriority="64" w:unhideWhenUsed="0"/>
+    <w:lsdException w:name="Medium List 1 Accent 3" w:semiHidden="0" w:uiPriority="65" w:unhideWhenUsed="0"/>
+    <w:lsdException w:name="Medium List 2 Accent 3" w:semiHidden="0" w:uiPriority="66" w:unhideWhenUsed="0"/>
+    <w:lsdException w:name="Medium Grid 1 Accent 3" w:semiHidden="0" w:uiPriority="67" w:unhideWhenUsed="0"/>
+    <w:lsdException w:name="Medium Grid 2 Accent 3" w:semiHidden="0" w:uiPriority="68" w:unhideWhenUsed="0"/>
+    <w:lsdException w:name="Medium Grid 3 Accent 3" w:semiHidden="0" w:uiPriority="69" w:unhideWhenUsed="0"/>
+    <w:lsdException w:name="Dark List Accent 3" w:semiHidden="0" w:uiPriority="70" w:unhideWhenUsed="0"/>
+    <w:lsdException w:name="Colorful Shading Accent 3" w:semiHidden="0" w:uiPriority="71" w:unhideWhenUsed="0"/>
+    <w:lsdException w:name="Colorful List Accent 3" w:semiHidden="0" w:uiPriority="72" w:unhideWhenUsed="0"/>
+    <w:lsdException w:name="Colorful Grid Accent 3" w:semiHidden="0" w:uiPriority="73" w:unhideWhenUsed="0"/>
+    <w:lsdException w:name="Light Shading Accent 4" w:semiHidden="0" w:uiPriority="60" w:unhideWhenUsed="0"/>
+    <w:lsdException w:name="Light List Accent 4" w:semiHidden="0" w:uiPriority="61" w:unhideWhenUsed="0"/>
+    <w:lsdException w:name="Light Grid Accent 4" w:semiHidden="0" w:uiPriority="62" w:unhideWhenUsed="0"/>
+    <w:lsdException w:name="Medium Shading 1 Accent 4" w:semiHidden="0" w:uiPriority="63" w:unhideWhenUsed="0"/>
+    <w:lsdException w:name="Medium Shading 2 Accent 4" w:semiHidden="0" w:uiPriority="64" w:unhideWhenUsed="0"/>
+    <w:lsdException w:name="Medium List 1 Accent 4" w:semiHidden="0" w:uiPriority="65" w:unhideWhenUsed="0"/>
+    <w:lsdException w:name="Medium List 2 Accent 4" w:semiHidden="0" w:uiPriority="66" w:unhideWhenUsed="0"/>
+    <w:lsdException w:name="Medium Grid 1 Accent 4" w:semiHidden="0" w:uiPriority="67" w:unhideWhenUsed="0"/>
+    <w:lsdException w:name="Medium Grid 2 Accent 4" w:semiHidden="0" w:uiPriority="68" w:unhideWhenUsed="0"/>
+    <w:lsdException w:name="Medium Grid 3 Accent 4" w:semiHidden="0" w:uiPriority="69" w:unhideWhenUsed="0"/>
+    <w:lsdException w:name="Dark List Accent 4" w:semiHidden="0" w:uiPriority="70" w:unhideWhenUsed="0"/>
+    <w:lsdException w:name="Colorful Shading Accent 4" w:semiHidden="0" w:uiPriority="71" w:unhideWhenUsed="0"/>
+    <w:lsdException w:name="Colorful List Accent 4" w:semiHidden="0" w:uiPriority="72" w:unhideWhenUsed="0"/>
+    <w:lsdException w:name="Colorful Grid Accent 4" w:semiHidden="0" w:uiPriority="73" w:unhideWhenUsed="0"/>
+    <w:lsdException w:name="Light Shading Accent 5" w:semiHidden="0" w:uiPriority="60" w:unhideWhenUsed="0"/>
+    <w:lsdException w:name="Light List Accent 5" w:semiHidden="0" w:uiPriority="61" w:unhideWhenUsed="0"/>
+    <w:lsdException w:name="Light Grid Accent 5" w:semiHidden="0" w:uiPriority="62" w:unhideWhenUsed="0"/>
+    <w:lsdException w:name="Medium Shading 1 Accent 5" w:semiHidden="0" w:uiPriority="63" w:unhideWhenUsed="0"/>
+    <w:lsdException w:name="Medium Shading 2 Accent 5" w:semiHidden="0" w:uiPriority="64" w:unhideWhenUsed="0"/>
+    <w:lsdException w:name="Medium List 1 Accent 5" w:semiHidden="0" w:uiPriority="65" w:unhideWhenUsed="0"/>
+    <w:lsdException w:name="Medium List 2 Accent 5" w:semiHidden="0" w:uiPriority="66" w:unhideWhenUsed="0"/>
+    <w:lsdException w:name="Medium Grid 1 Accent 5" w:semiHidden="0" w:uiPriority="67" w:unhideWhenUsed="0"/>
+    <w:lsdException w:name="Medium Grid 2 Accent 5" w:semiHidden="0" w:uiPriority="68" w:unhideWhenUsed="0"/>
+    <w:lsdException w:name="Medium Grid 3 Accent 5" w:semiHidden="0" w:uiPriority="69" w:unhideWhenUsed="0"/>
+    <w:lsdException w:name="Dark List Accent 5" w:semiHidden="0" w:uiPriority="70" w:unhideWhenUsed="0"/>
+    <w:lsdException w:name="Colorful Shading Accent 5" w:semiHidden="0" w:uiPriority="71" w:unhideWhenUsed="0"/>
+    <w:lsdException w:name="Colorful List Accent 5" w:semiHidden="0" w:uiPriority="72" w:unhideWhenUsed="0"/>
+    <w:lsdException w:name="Colorful Grid Accent 5" w:semiHidden="0" w:uiPriority="73" w:unhideWhenUsed="0"/>
+    <w:lsdException w:name="Light Shading Accent 6" w:semiHidden="0" w:uiPriority="60" w:unhideWhenUsed="0"/>
+    <w:lsdException w:name="Light List Accent 6" w:semiHidden="0" w:uiPriority="61" w:unhideWhenUsed="0"/>
+    <w:lsdException w:name="Light Grid Accent 6" w:semiHidden="0" w:uiPriority="62" w:unhideWhenUsed="0"/>
+    <w:lsdException w:name="Medium Shading 1 Accent 6" w:semiHidden="0" w:uiPriority="63" w:unhideWhenUsed="0"/>
+    <w:lsdException w:name="Medium Shading 2 Accent 6" w:semiHidden="0" w:uiPriority="64" w:unhideWhenUsed="0"/>
+    <w:lsdException w:name="Medium List 1 Accent 6" w:semiHidden="0" w:uiPriority="65" w:unhideWhenUsed="0"/>
+    <w:lsdException w:name="Medium List 2 Accent 6" w:semiHidden="0" w:uiPriority="66" w:unhideWhenUsed="0"/>
+    <w:lsdException w:name="Medium Grid 1 Accent 6" w:semiHidden="0" w:uiPriority="67" w:unhideWhenUsed="0"/>
+    <w:lsdException w:name="Medium Grid 2 Accent 6" w:semiHidden="0" w:uiPriority="68" w:unhideWhenUsed="0"/>
+    <w:lsdException w:name="Medium Grid 3 Accent 6" w:semiHidden="0" w:uiPriority="69" w:unhideWhenUsed="0"/>
+    <w:lsdException w:name="Dark List Accent 6" w:semiHidden="0" w:uiPriority="70" w:unhideWhenUsed="0"/>
+    <w:lsdException w:name="Colorful Shading Accent 6" w:semiHidden="0" w:uiPriority="71" w:unhideWhenUsed="0"/>
+    <w:lsdException w:name="Colorful List Accent 6" w:semiHidden="0" w:uiPriority="72" w:unhideWhenUsed="0"/>
+    <w:lsdException w:name="Colorful Grid Accent 6" w:semiHidden="0" w:uiPriority="73" w:unhideWhenUsed="0"/>
+    <w:lsdException w:name="Subtle Emphasis" w:semiHidden="0" w:uiPriority="19" w:unhideWhenUsed="0" w:qFormat="1"/>
+    <w:lsdException w:name="Intense Emphasis" w:semiHidden="0" w:uiPriority="21" w:unhideWhenUsed="0" w:qFormat="1"/>
+    <w:lsdException w:name="Subtle Reference" w:semiHidden="0" w:uiPriority="31" w:unhideWhenUsed="0" w:qFormat="1"/>
+    <w:lsdException w:name="Intense Reference" w:semiHidden="0" w:uiPriority="32" w:unhideWhenUsed="0" w:qFormat="1"/>
+    <w:lsdException w:name="Book Title" w:semiHidden="0" w:uiPriority="33" w:unhideWhenUsed="0" w:qFormat="1"/>
+    <w:lsdException w:name="Bibliography" w:uiPriority="37"/>
+    <w:lsdException w:name="TOC Heading" w:uiPriority="39" w:qFormat="1"/>
+  </w:latentStyles>
+  <w:style w:type="paragraph" w:default="1" w:styleId="Normal">
+    <w:name w:val="Normal"/>
+    <w:qFormat/>
+    <w:rsid w:val="00BF18C1"/>
+    <w:pPr>
+      <w:spacing w:after="200" w:line="276" w:lineRule="auto"/>
+    </w:pPr>
+    <w:rPr>
+      <w:sz w:val="22"/>
+      <w:szCs w:val="22"/>
+    </w:rPr>
+  </w:style>
+  <w:style w:type="character" w:default="1" w:styleId="DefaultParagraphFont">
+    <w:name w:val="Default Paragraph Font"/>
+    <w:uiPriority w:val="1"/>
+    <w:semiHidden/>
+    <w:unhideWhenUsed/>
+  </w:style>
+  <w:style w:type="table" w:default="1" w:styleId="TableNormal">
+    <w:name w:val="Normal Table"/>
+    <w:uiPriority w:val="99"/>
+    <w:semiHidden/>
+    <w:unhideWhenUsed/>
+    <w:tblPr>
+      <w:tblInd w:w="0" w:type="dxa"/>
+      <w:tblCellMar>
+        <w:top w:w="0" w:type="dxa"/>
+        <w:left w:w="108" w:type="dxa"/>
+        <w:bottom w:w="0" w:type="dxa"/>
+        <w:right w:w="108" w:type="dxa"/>
+      </w:tblCellMar>
+    </w:tblPr>
+  </w:style>
+  <w:style w:type="numbering" w:default="1" w:styleId="NoList">
+    <w:name w:val="No List"/>
+    <w:uiPriority w:val="99"/>
+    <w:semiHidden/>
+    <w:unhideWhenUsed/>
+  </w:style>
+  <w:style w:type="paragraph" w:styleId="Header">
+    <w:name w:val="header"/>
+    <w:basedOn w:val="Normal"/>
+    <w:link w:val="HeaderChar"/>
+    <w:uiPriority w:val="99"/>
+    <w:unhideWhenUsed/>
+    <w:rsid w:val="00273B03"/>
+    <w:pPr>
+      <w:tabs>
+        <w:tab w:val="center" w:pos="4680"/>
+        <w:tab w:val="right" w:pos="9360"/>
+      </w:tabs>
+      <w:spacing w:after="0" w:line="240" w:lineRule="auto"/>
+    </w:pPr>
+  </w:style>
+  <w:style w:type="character" w:customStyle="1" w:styleId="HeaderChar">
+    <w:name w:val="Header Char"/>
+    <w:basedOn w:val="DefaultParagraphFont"/>
+    <w:link w:val="Header"/>
+    <w:uiPriority w:val="99"/>
+    <w:rsid w:val="00273B03"/>
+  </w:style>
+  <w:style w:type="paragraph" w:styleId="Footer">
+    <w:name w:val="footer"/>
+    <w:basedOn w:val="Normal"/>
+    <w:link w:val="FooterChar"/>
+    <w:uiPriority w:val="99"/>
+    <w:unhideWhenUsed/>
+    <w:rsid w:val="00273B03"/>
+    <w:pPr>
+      <w:tabs>
+        <w:tab w:val="center" w:pos="4680"/>
+        <w:tab w:val="right" w:pos="9360"/>
+      </w:tabs>
+      <w:spacing w:after="0" w:line="240" w:lineRule="auto"/>
+    </w:pPr>
+  </w:style>
+  <w:style w:type="character" w:customStyle="1" w:styleId="FooterChar">
+    <w:name w:val="Footer Char"/>
+    <w:basedOn w:val="DefaultParagraphFont"/>
+    <w:link w:val="Footer"/>
+    <w:uiPriority w:val="99"/>
+    <w:rsid w:val="00273B03"/>
+  </w:style>
+  <w:style w:type="paragraph" w:styleId="NoSpacing">
+    <w:name w:val="No Spacing"/>
+    <w:uiPriority w:val="1"/>
+    <w:qFormat/>
+    <w:rsid w:val="00273B03"/>
+    <w:rPr>
+      <w:sz w:val="22"/>
+      <w:szCs w:val="22"/>
+    </w:rPr>
+  </w:style>
+  <w:style w:type="character" w:styleId="Hyperlink">
+    <w:name w:val="Hyperlink"/>
+    <w:uiPriority w:val="99"/>
+    <w:unhideWhenUsed/>
+    <w:rsid w:val="00EE72C6"/>
+    <w:rPr>
+      <w:color w:val="0000FF"/>
+      <w:u w:val="single"/>
+    </w:rPr>
+  </w:style>
+  <w:style w:type="paragraph" w:styleId="ListParagraph">
+    <w:name w:val="List Paragraph"/>
+    <w:basedOn w:val="Normal"/>
+    <w:uiPriority w:val="34"/>
+    <w:qFormat/>
+    <w:rsid w:val="00BF5685"/>
+    <w:pPr>
+      <w:ind w:left="720"/>
+      <w:contextualSpacing/>
+    </w:pPr>
+  </w:style>
+  <w:style w:type="character" w:styleId="FollowedHyperlink">
+    <w:name w:val="FollowedHyperlink"/>
+    <w:basedOn w:val="DefaultParagraphFont"/>
+    <w:uiPriority w:val="99"/>
+    <w:semiHidden/>
+    <w:unhideWhenUsed/>
+    <w:rsid w:val="00970CAA"/>
+    <w:rPr>
+      <w:color w:val="800080" w:themeColor="followedHyperlink"/>
+      <w:u w:val="single"/>
+    </w:rPr>
+  </w:style>
+  <w:style w:type="paragraph" w:styleId="BalloonText">
+    <w:name w:val="Balloon Text"/>
+    <w:basedOn w:val="Normal"/>
+    <w:link w:val="BalloonTextChar"/>
+    <w:uiPriority w:val="99"/>
+    <w:semiHidden/>
+    <w:unhideWhenUsed/>
+    <w:rsid w:val="001C7BED"/>
+    <w:pPr>
+      <w:spacing w:after="0" w:line="240" w:lineRule="auto"/>
+    </w:pPr>
+    <w:rPr>
+      <w:rFonts w:ascii="Tahoma" w:hAnsi="Tahoma" w:cs="Tahoma"/>
+      <w:sz w:val="16"/>
+      <w:szCs w:val="16"/>
+    </w:rPr>
+  </w:style>
+  <w:style w:type="character" w:customStyle="1" w:styleId="BalloonTextChar">
+    <w:name w:val="Balloon Text Char"/>
+    <w:basedOn w:val="DefaultParagraphFont"/>
+    <w:link w:val="BalloonText"/>
+    <w:uiPriority w:val="99"/>
+    <w:semiHidden/>
+    <w:rsid w:val="001C7BED"/>
+    <w:rPr>
+      <w:rFonts w:ascii="Tahoma" w:hAnsi="Tahoma" w:cs="Tahoma"/>
+      <w:sz w:val="16"/>
+      <w:szCs w:val="16"/>
     </w:rPr>
   </w:style>
 </w:styles>

</xml_diff>